<commit_message>
chat and alg done ☻
</commit_message>
<xml_diff>
--- a/Report.docx
+++ b/Report.docx
@@ -6,14 +6,18 @@
       <w:pPr>
         <w:jc w:val="center"/>
         <w:rPr>
-          <w:sz w:val="40"/>
-          <w:szCs w:val="40"/>
+          <w:b/>
+          <w:bCs/>
+          <w:sz w:val="56"/>
+          <w:szCs w:val="56"/>
         </w:rPr>
       </w:pPr>
       <w:r>
         <w:rPr>
-          <w:sz w:val="40"/>
-          <w:szCs w:val="40"/>
+          <w:b/>
+          <w:bCs/>
+          <w:sz w:val="56"/>
+          <w:szCs w:val="56"/>
         </w:rPr>
         <w:t>RSA Assignment</w:t>
       </w:r>
@@ -28,276 +32,28 @@
       </w:pPr>
       <w:r>
         <w:rPr>
-          <w:sz w:val="24"/>
-          <w:szCs w:val="24"/>
-        </w:rPr>
-        <w:t>Name: Hoda Gamal Hamouda Ismail</w:t>
-      </w:r>
-    </w:p>
-    <w:p>
-      <w:pPr>
-        <w:spacing w:line="240" w:lineRule="auto"/>
-        <w:rPr>
-          <w:sz w:val="24"/>
-          <w:szCs w:val="24"/>
-        </w:rPr>
-      </w:pPr>
-      <w:r>
-        <w:rPr>
-          <w:sz w:val="24"/>
-          <w:szCs w:val="24"/>
-        </w:rPr>
-        <w:t>Code: 9203673</w:t>
-      </w:r>
-    </w:p>
-    <w:p>
-      <w:pPr>
-        <w:spacing w:line="240" w:lineRule="auto"/>
-        <w:rPr>
-          <w:sz w:val="24"/>
-          <w:szCs w:val="24"/>
-        </w:rPr>
-      </w:pPr>
-      <w:r>
-        <w:rPr>
-          <w:sz w:val="24"/>
-          <w:szCs w:val="24"/>
-        </w:rPr>
-        <w:t>Section: 2</w:t>
-      </w:r>
-    </w:p>
-    <w:p>
-      <w:pPr>
-        <w:spacing w:line="240" w:lineRule="auto"/>
-        <w:rPr>
-          <w:sz w:val="24"/>
-          <w:szCs w:val="24"/>
-        </w:rPr>
-      </w:pPr>
-      <w:r>
-        <w:rPr>
-          <w:sz w:val="24"/>
-          <w:szCs w:val="24"/>
-        </w:rPr>
-        <w:t>BN: 34</w:t>
-      </w:r>
-    </w:p>
-    <w:p>
-      <w:pPr>
-        <w:spacing w:line="240" w:lineRule="auto"/>
-        <w:rPr>
-          <w:sz w:val="24"/>
-          <w:szCs w:val="24"/>
-        </w:rPr>
-      </w:pPr>
-    </w:p>
-    <w:p>
-      <w:pPr>
-        <w:spacing w:line="240" w:lineRule="auto"/>
-        <w:rPr>
-          <w:sz w:val="24"/>
-          <w:szCs w:val="24"/>
-        </w:rPr>
-      </w:pPr>
-    </w:p>
-    <w:p>
-      <w:pPr>
-        <w:spacing w:line="240" w:lineRule="auto"/>
-        <w:rPr>
-          <w:sz w:val="24"/>
-          <w:szCs w:val="24"/>
-        </w:rPr>
-      </w:pPr>
-    </w:p>
-    <w:p>
-      <w:pPr>
-        <w:spacing w:line="240" w:lineRule="auto"/>
-        <w:rPr>
-          <w:sz w:val="24"/>
-          <w:szCs w:val="24"/>
-        </w:rPr>
-      </w:pPr>
-    </w:p>
-    <w:p>
-      <w:pPr>
-        <w:spacing w:line="240" w:lineRule="auto"/>
-        <w:rPr>
-          <w:sz w:val="24"/>
-          <w:szCs w:val="24"/>
-        </w:rPr>
-      </w:pPr>
-    </w:p>
-    <w:p>
-      <w:pPr>
-        <w:spacing w:line="240" w:lineRule="auto"/>
-        <w:rPr>
-          <w:sz w:val="24"/>
-          <w:szCs w:val="24"/>
-        </w:rPr>
-      </w:pPr>
-    </w:p>
-    <w:p>
-      <w:pPr>
-        <w:spacing w:line="240" w:lineRule="auto"/>
-        <w:rPr>
-          <w:sz w:val="24"/>
-          <w:szCs w:val="24"/>
-        </w:rPr>
-      </w:pPr>
-    </w:p>
-    <w:p>
-      <w:pPr>
-        <w:spacing w:line="240" w:lineRule="auto"/>
-        <w:rPr>
-          <w:sz w:val="24"/>
-          <w:szCs w:val="24"/>
-        </w:rPr>
-      </w:pPr>
-    </w:p>
-    <w:p>
-      <w:pPr>
-        <w:spacing w:line="240" w:lineRule="auto"/>
-        <w:rPr>
-          <w:sz w:val="24"/>
-          <w:szCs w:val="24"/>
-        </w:rPr>
-      </w:pPr>
-    </w:p>
-    <w:p>
-      <w:pPr>
-        <w:spacing w:line="240" w:lineRule="auto"/>
-        <w:rPr>
-          <w:sz w:val="24"/>
-          <w:szCs w:val="24"/>
-        </w:rPr>
-      </w:pPr>
-    </w:p>
-    <w:p>
-      <w:pPr>
-        <w:spacing w:line="240" w:lineRule="auto"/>
-        <w:rPr>
-          <w:sz w:val="24"/>
-          <w:szCs w:val="24"/>
-        </w:rPr>
-      </w:pPr>
-    </w:p>
-    <w:p>
-      <w:pPr>
-        <w:spacing w:line="240" w:lineRule="auto"/>
-        <w:rPr>
-          <w:sz w:val="24"/>
-          <w:szCs w:val="24"/>
-        </w:rPr>
-      </w:pPr>
-    </w:p>
-    <w:p>
-      <w:pPr>
-        <w:spacing w:line="240" w:lineRule="auto"/>
-        <w:rPr>
-          <w:sz w:val="24"/>
-          <w:szCs w:val="24"/>
-        </w:rPr>
-      </w:pPr>
-    </w:p>
-    <w:p>
-      <w:pPr>
-        <w:spacing w:line="240" w:lineRule="auto"/>
-        <w:rPr>
-          <w:sz w:val="24"/>
-          <w:szCs w:val="24"/>
-        </w:rPr>
-      </w:pPr>
-    </w:p>
-    <w:p>
-      <w:pPr>
-        <w:spacing w:line="240" w:lineRule="auto"/>
-        <w:rPr>
-          <w:sz w:val="24"/>
-          <w:szCs w:val="24"/>
-        </w:rPr>
-      </w:pPr>
-    </w:p>
-    <w:p>
-      <w:pPr>
-        <w:spacing w:line="240" w:lineRule="auto"/>
-        <w:rPr>
-          <w:sz w:val="24"/>
-          <w:szCs w:val="24"/>
-        </w:rPr>
-      </w:pPr>
-    </w:p>
-    <w:p>
-      <w:pPr>
-        <w:spacing w:line="240" w:lineRule="auto"/>
-        <w:rPr>
-          <w:sz w:val="24"/>
-          <w:szCs w:val="24"/>
-        </w:rPr>
-      </w:pPr>
-    </w:p>
-    <w:p>
-      <w:pPr>
-        <w:spacing w:line="240" w:lineRule="auto"/>
-        <w:rPr>
-          <w:sz w:val="24"/>
-          <w:szCs w:val="24"/>
-        </w:rPr>
-      </w:pPr>
-    </w:p>
-    <w:p>
-      <w:pPr>
-        <w:spacing w:line="240" w:lineRule="auto"/>
-        <w:rPr>
-          <w:sz w:val="24"/>
-          <w:szCs w:val="24"/>
-        </w:rPr>
-      </w:pPr>
-    </w:p>
-    <w:p>
-      <w:pPr>
-        <w:spacing w:line="240" w:lineRule="auto"/>
-        <w:rPr>
-          <w:sz w:val="24"/>
-          <w:szCs w:val="24"/>
-        </w:rPr>
-      </w:pPr>
-    </w:p>
-    <w:p>
-      <w:pPr>
-        <w:spacing w:line="240" w:lineRule="auto"/>
-        <w:rPr>
-          <w:sz w:val="24"/>
-          <w:szCs w:val="24"/>
-        </w:rPr>
-      </w:pPr>
-    </w:p>
-    <w:p>
-      <w:pPr>
-        <w:spacing w:line="240" w:lineRule="auto"/>
-        <w:rPr>
-          <w:sz w:val="24"/>
-          <w:szCs w:val="24"/>
-        </w:rPr>
-      </w:pPr>
-    </w:p>
-    <w:p>
-      <w:pPr>
-        <w:spacing w:line="240" w:lineRule="auto"/>
-        <w:rPr>
-          <w:sz w:val="24"/>
-          <w:szCs w:val="24"/>
-        </w:rPr>
-      </w:pPr>
-    </w:p>
-    <w:p>
-      <w:pPr>
-        <w:spacing w:line="240" w:lineRule="auto"/>
-        <w:rPr>
           <w:b/>
           <w:bCs/>
           <w:sz w:val="24"/>
           <w:szCs w:val="24"/>
         </w:rPr>
+        <w:t>Name:</w:t>
+      </w:r>
+      <w:r>
+        <w:rPr>
+          <w:sz w:val="24"/>
+          <w:szCs w:val="24"/>
+        </w:rPr>
+        <w:t xml:space="preserve"> Hoda Gamal Hamouda Ismail</w:t>
+      </w:r>
+    </w:p>
+    <w:p>
+      <w:pPr>
+        <w:spacing w:line="240" w:lineRule="auto"/>
+        <w:rPr>
+          <w:sz w:val="24"/>
+          <w:szCs w:val="24"/>
+        </w:rPr>
       </w:pPr>
       <w:r>
         <w:rPr>
@@ -306,24 +62,291 @@
           <w:sz w:val="24"/>
           <w:szCs w:val="24"/>
         </w:rPr>
-        <w:lastRenderedPageBreak/>
+        <w:t>Code:</w:t>
+      </w:r>
+      <w:r>
+        <w:rPr>
+          <w:sz w:val="24"/>
+          <w:szCs w:val="24"/>
+        </w:rPr>
+        <w:t xml:space="preserve"> 9203673</w:t>
+      </w:r>
+    </w:p>
+    <w:p>
+      <w:pPr>
+        <w:spacing w:line="240" w:lineRule="auto"/>
+        <w:rPr>
+          <w:sz w:val="24"/>
+          <w:szCs w:val="24"/>
+        </w:rPr>
+      </w:pPr>
+      <w:r>
+        <w:rPr>
+          <w:b/>
+          <w:bCs/>
+          <w:sz w:val="24"/>
+          <w:szCs w:val="24"/>
+        </w:rPr>
+        <w:t>Section:</w:t>
+      </w:r>
+      <w:r>
+        <w:rPr>
+          <w:sz w:val="24"/>
+          <w:szCs w:val="24"/>
+        </w:rPr>
+        <w:t xml:space="preserve"> 2</w:t>
+      </w:r>
+    </w:p>
+    <w:p>
+      <w:pPr>
+        <w:spacing w:line="240" w:lineRule="auto"/>
+        <w:rPr>
+          <w:sz w:val="24"/>
+          <w:szCs w:val="24"/>
+        </w:rPr>
+      </w:pPr>
+      <w:r>
+        <w:rPr>
+          <w:b/>
+          <w:bCs/>
+          <w:sz w:val="24"/>
+          <w:szCs w:val="24"/>
+        </w:rPr>
+        <w:t>BN:</w:t>
+      </w:r>
+      <w:r>
+        <w:rPr>
+          <w:sz w:val="24"/>
+          <w:szCs w:val="24"/>
+        </w:rPr>
+        <w:t xml:space="preserve"> 34</w:t>
+      </w:r>
+    </w:p>
+    <w:p>
+      <w:pPr>
+        <w:spacing w:line="240" w:lineRule="auto"/>
+        <w:rPr>
+          <w:sz w:val="24"/>
+          <w:szCs w:val="24"/>
+        </w:rPr>
+      </w:pPr>
+    </w:p>
+    <w:p>
+      <w:pPr>
+        <w:spacing w:line="240" w:lineRule="auto"/>
+        <w:rPr>
+          <w:sz w:val="24"/>
+          <w:szCs w:val="24"/>
+        </w:rPr>
+      </w:pPr>
+    </w:p>
+    <w:p>
+      <w:pPr>
+        <w:spacing w:line="240" w:lineRule="auto"/>
+        <w:rPr>
+          <w:sz w:val="24"/>
+          <w:szCs w:val="24"/>
+        </w:rPr>
+      </w:pPr>
+    </w:p>
+    <w:p>
+      <w:pPr>
+        <w:spacing w:line="240" w:lineRule="auto"/>
+        <w:rPr>
+          <w:sz w:val="24"/>
+          <w:szCs w:val="24"/>
+        </w:rPr>
+      </w:pPr>
+    </w:p>
+    <w:p>
+      <w:pPr>
+        <w:spacing w:line="240" w:lineRule="auto"/>
+        <w:rPr>
+          <w:sz w:val="24"/>
+          <w:szCs w:val="24"/>
+        </w:rPr>
+      </w:pPr>
+    </w:p>
+    <w:p>
+      <w:pPr>
+        <w:spacing w:line="240" w:lineRule="auto"/>
+        <w:rPr>
+          <w:sz w:val="24"/>
+          <w:szCs w:val="24"/>
+        </w:rPr>
+      </w:pPr>
+    </w:p>
+    <w:p>
+      <w:pPr>
+        <w:spacing w:line="240" w:lineRule="auto"/>
+        <w:rPr>
+          <w:sz w:val="24"/>
+          <w:szCs w:val="24"/>
+        </w:rPr>
+      </w:pPr>
+    </w:p>
+    <w:p>
+      <w:pPr>
+        <w:spacing w:line="240" w:lineRule="auto"/>
+        <w:rPr>
+          <w:sz w:val="24"/>
+          <w:szCs w:val="24"/>
+        </w:rPr>
+      </w:pPr>
+    </w:p>
+    <w:p>
+      <w:pPr>
+        <w:spacing w:line="240" w:lineRule="auto"/>
+        <w:rPr>
+          <w:sz w:val="24"/>
+          <w:szCs w:val="24"/>
+        </w:rPr>
+      </w:pPr>
+    </w:p>
+    <w:p>
+      <w:pPr>
+        <w:spacing w:line="240" w:lineRule="auto"/>
+        <w:rPr>
+          <w:sz w:val="24"/>
+          <w:szCs w:val="24"/>
+        </w:rPr>
+      </w:pPr>
+    </w:p>
+    <w:p>
+      <w:pPr>
+        <w:spacing w:line="240" w:lineRule="auto"/>
+        <w:rPr>
+          <w:sz w:val="24"/>
+          <w:szCs w:val="24"/>
+        </w:rPr>
+      </w:pPr>
+    </w:p>
+    <w:p>
+      <w:pPr>
+        <w:spacing w:line="240" w:lineRule="auto"/>
+        <w:rPr>
+          <w:sz w:val="24"/>
+          <w:szCs w:val="24"/>
+        </w:rPr>
+      </w:pPr>
+    </w:p>
+    <w:p>
+      <w:pPr>
+        <w:spacing w:line="240" w:lineRule="auto"/>
+        <w:rPr>
+          <w:sz w:val="24"/>
+          <w:szCs w:val="24"/>
+        </w:rPr>
+      </w:pPr>
+    </w:p>
+    <w:p>
+      <w:pPr>
+        <w:spacing w:line="240" w:lineRule="auto"/>
+        <w:rPr>
+          <w:sz w:val="24"/>
+          <w:szCs w:val="24"/>
+        </w:rPr>
+      </w:pPr>
+    </w:p>
+    <w:p>
+      <w:pPr>
+        <w:spacing w:line="240" w:lineRule="auto"/>
+        <w:rPr>
+          <w:sz w:val="24"/>
+          <w:szCs w:val="24"/>
+        </w:rPr>
+      </w:pPr>
+    </w:p>
+    <w:p>
+      <w:pPr>
+        <w:spacing w:line="240" w:lineRule="auto"/>
+        <w:rPr>
+          <w:sz w:val="24"/>
+          <w:szCs w:val="24"/>
+        </w:rPr>
+      </w:pPr>
+    </w:p>
+    <w:p>
+      <w:pPr>
+        <w:spacing w:line="240" w:lineRule="auto"/>
+        <w:rPr>
+          <w:sz w:val="24"/>
+          <w:szCs w:val="24"/>
+        </w:rPr>
+      </w:pPr>
+    </w:p>
+    <w:p>
+      <w:pPr>
+        <w:spacing w:line="240" w:lineRule="auto"/>
+        <w:rPr>
+          <w:sz w:val="24"/>
+          <w:szCs w:val="24"/>
+        </w:rPr>
+      </w:pPr>
+    </w:p>
+    <w:p>
+      <w:pPr>
+        <w:spacing w:line="240" w:lineRule="auto"/>
+        <w:rPr>
+          <w:sz w:val="24"/>
+          <w:szCs w:val="24"/>
+        </w:rPr>
+      </w:pPr>
+    </w:p>
+    <w:p>
+      <w:pPr>
+        <w:spacing w:line="240" w:lineRule="auto"/>
+        <w:rPr>
+          <w:sz w:val="24"/>
+          <w:szCs w:val="24"/>
+        </w:rPr>
+      </w:pPr>
+    </w:p>
+    <w:p>
+      <w:pPr>
+        <w:spacing w:line="240" w:lineRule="auto"/>
+        <w:rPr>
+          <w:sz w:val="24"/>
+          <w:szCs w:val="24"/>
+        </w:rPr>
+      </w:pPr>
+    </w:p>
+    <w:p>
+      <w:pPr>
+        <w:spacing w:line="240" w:lineRule="auto"/>
+        <w:rPr>
+          <w:sz w:val="24"/>
+          <w:szCs w:val="24"/>
+        </w:rPr>
+      </w:pPr>
+    </w:p>
+    <w:p>
+      <w:pPr>
+        <w:spacing w:line="240" w:lineRule="auto"/>
+        <w:rPr>
+          <w:sz w:val="24"/>
+          <w:szCs w:val="24"/>
+        </w:rPr>
+      </w:pPr>
+    </w:p>
+    <w:p>
+      <w:pPr>
+        <w:spacing w:line="240" w:lineRule="auto"/>
+        <w:rPr>
+          <w:b/>
+          <w:bCs/>
+          <w:sz w:val="24"/>
+          <w:szCs w:val="24"/>
+        </w:rPr>
+      </w:pPr>
+      <w:r>
+        <w:rPr>
+          <w:b/>
+          <w:bCs/>
+          <w:sz w:val="24"/>
+          <w:szCs w:val="24"/>
+        </w:rPr>
         <w:t>Efficiency Analysis:</w:t>
-      </w:r>
-    </w:p>
-    <w:p>
-      <w:pPr>
-        <w:spacing w:line="240" w:lineRule="auto"/>
-        <w:rPr>
-          <w:sz w:val="24"/>
-          <w:szCs w:val="24"/>
-        </w:rPr>
-      </w:pPr>
-      <w:r>
-        <w:rPr>
-          <w:sz w:val="24"/>
-          <w:szCs w:val="24"/>
-        </w:rPr>
-        <w:t xml:space="preserve">Figure </w:t>
       </w:r>
     </w:p>
     <w:p>
@@ -404,6 +427,14 @@
                 <w:lang w:bidi="ar-EG"/>
               </w:rPr>
             </w:pPr>
+            <w:r>
+              <w:rPr>
+                <w:sz w:val="24"/>
+                <w:szCs w:val="24"/>
+                <w:lang w:bidi="ar-EG"/>
+              </w:rPr>
+              <w:t>28</w:t>
+            </w:r>
           </w:p>
         </w:tc>
         <w:tc>
@@ -434,6 +465,14 @@
                 <w:lang w:bidi="ar-EG"/>
               </w:rPr>
             </w:pPr>
+            <w:r>
+              <w:rPr>
+                <w:sz w:val="24"/>
+                <w:szCs w:val="24"/>
+                <w:lang w:bidi="ar-EG"/>
+              </w:rPr>
+              <w:t>32</w:t>
+            </w:r>
           </w:p>
         </w:tc>
         <w:tc>
@@ -464,6 +503,14 @@
                 <w:lang w:bidi="ar-EG"/>
               </w:rPr>
             </w:pPr>
+            <w:r>
+              <w:rPr>
+                <w:sz w:val="24"/>
+                <w:szCs w:val="24"/>
+                <w:lang w:bidi="ar-EG"/>
+              </w:rPr>
+              <w:t>64</w:t>
+            </w:r>
           </w:p>
         </w:tc>
         <w:tc>
@@ -494,6 +541,14 @@
                 <w:lang w:bidi="ar-EG"/>
               </w:rPr>
             </w:pPr>
+            <w:r>
+              <w:rPr>
+                <w:sz w:val="24"/>
+                <w:szCs w:val="24"/>
+                <w:lang w:bidi="ar-EG"/>
+              </w:rPr>
+              <w:t>128</w:t>
+            </w:r>
           </w:p>
         </w:tc>
         <w:tc>
@@ -524,6 +579,14 @@
                 <w:lang w:bidi="ar-EG"/>
               </w:rPr>
             </w:pPr>
+            <w:r>
+              <w:rPr>
+                <w:sz w:val="24"/>
+                <w:szCs w:val="24"/>
+                <w:lang w:bidi="ar-EG"/>
+              </w:rPr>
+              <w:t>256</w:t>
+            </w:r>
           </w:p>
         </w:tc>
         <w:tc>
@@ -554,6 +617,14 @@
                 <w:lang w:bidi="ar-EG"/>
               </w:rPr>
             </w:pPr>
+            <w:r>
+              <w:rPr>
+                <w:sz w:val="24"/>
+                <w:szCs w:val="24"/>
+                <w:lang w:bidi="ar-EG"/>
+              </w:rPr>
+              <w:t>512</w:t>
+            </w:r>
           </w:p>
         </w:tc>
         <w:tc>
@@ -584,6 +655,14 @@
                 <w:lang w:bidi="ar-EG"/>
               </w:rPr>
             </w:pPr>
+            <w:r>
+              <w:rPr>
+                <w:sz w:val="24"/>
+                <w:szCs w:val="24"/>
+                <w:lang w:bidi="ar-EG"/>
+              </w:rPr>
+              <w:t>1024</w:t>
+            </w:r>
           </w:p>
         </w:tc>
         <w:tc>
@@ -598,6 +677,89 @@
                 <w:lang w:bidi="ar-EG"/>
               </w:rPr>
             </w:pPr>
+          </w:p>
+        </w:tc>
+      </w:tr>
+    </w:tbl>
+    <w:p>
+      <w:pPr>
+        <w:spacing w:line="240" w:lineRule="auto"/>
+        <w:rPr>
+          <w:sz w:val="24"/>
+          <w:szCs w:val="24"/>
+          <w:lang w:bidi="ar-EG"/>
+        </w:rPr>
+      </w:pPr>
+    </w:p>
+    <w:tbl>
+      <w:tblPr>
+        <w:tblStyle w:val="TableGrid"/>
+        <w:tblW w:w="0" w:type="auto"/>
+        <w:tblLook w:val="04A0" w:firstRow="1" w:lastRow="0" w:firstColumn="1" w:lastColumn="0" w:noHBand="0" w:noVBand="1"/>
+      </w:tblPr>
+      <w:tblGrid>
+        <w:gridCol w:w="4675"/>
+        <w:gridCol w:w="4675"/>
+      </w:tblGrid>
+      <w:tr>
+        <w:tc>
+          <w:tcPr>
+            <w:tcW w:w="4675" w:type="dxa"/>
+          </w:tcPr>
+          <w:p>
+            <w:pPr>
+              <w:rPr>
+                <w:sz w:val="24"/>
+                <w:szCs w:val="24"/>
+                <w:lang w:bidi="ar-EG"/>
+              </w:rPr>
+            </w:pPr>
+            <w:r>
+              <w:rPr>
+                <w:sz w:val="24"/>
+                <w:szCs w:val="24"/>
+                <w:lang w:bidi="ar-EG"/>
+              </w:rPr>
+              <w:t>Size of n (bits)</w:t>
+            </w:r>
+          </w:p>
+        </w:tc>
+        <w:tc>
+          <w:tcPr>
+            <w:tcW w:w="4675" w:type="dxa"/>
+          </w:tcPr>
+          <w:p>
+            <w:pPr>
+              <w:rPr>
+                <w:sz w:val="24"/>
+                <w:szCs w:val="24"/>
+                <w:lang w:bidi="ar-EG"/>
+              </w:rPr>
+            </w:pPr>
+            <w:r>
+              <w:rPr>
+                <w:sz w:val="24"/>
+                <w:szCs w:val="24"/>
+                <w:lang w:bidi="ar-EG"/>
+              </w:rPr>
+              <w:t xml:space="preserve">Time of </w:t>
+            </w:r>
+            <w:r>
+              <w:rPr>
+                <w:sz w:val="24"/>
+                <w:szCs w:val="24"/>
+                <w:lang w:bidi="ar-EG"/>
+              </w:rPr>
+              <w:t>de</w:t>
+            </w:r>
+            <w:r>
+              <w:rPr>
+                <w:sz w:val="24"/>
+                <w:szCs w:val="24"/>
+                <w:lang w:bidi="ar-EG"/>
+              </w:rPr>
+              <w:t>cryption (seconds)</w:t>
+            </w:r>
           </w:p>
         </w:tc>
       </w:tr>
@@ -614,6 +776,242 @@
                 <w:lang w:bidi="ar-EG"/>
               </w:rPr>
             </w:pPr>
+            <w:r>
+              <w:rPr>
+                <w:sz w:val="24"/>
+                <w:szCs w:val="24"/>
+                <w:lang w:bidi="ar-EG"/>
+              </w:rPr>
+              <w:t>28</w:t>
+            </w:r>
+          </w:p>
+        </w:tc>
+        <w:tc>
+          <w:tcPr>
+            <w:tcW w:w="4675" w:type="dxa"/>
+          </w:tcPr>
+          <w:p>
+            <w:pPr>
+              <w:rPr>
+                <w:sz w:val="24"/>
+                <w:szCs w:val="24"/>
+                <w:lang w:bidi="ar-EG"/>
+              </w:rPr>
+            </w:pPr>
+          </w:p>
+        </w:tc>
+      </w:tr>
+      <w:tr>
+        <w:tc>
+          <w:tcPr>
+            <w:tcW w:w="4675" w:type="dxa"/>
+          </w:tcPr>
+          <w:p>
+            <w:pPr>
+              <w:rPr>
+                <w:sz w:val="24"/>
+                <w:szCs w:val="24"/>
+                <w:lang w:bidi="ar-EG"/>
+              </w:rPr>
+            </w:pPr>
+            <w:r>
+              <w:rPr>
+                <w:sz w:val="24"/>
+                <w:szCs w:val="24"/>
+                <w:lang w:bidi="ar-EG"/>
+              </w:rPr>
+              <w:t>32</w:t>
+            </w:r>
+          </w:p>
+        </w:tc>
+        <w:tc>
+          <w:tcPr>
+            <w:tcW w:w="4675" w:type="dxa"/>
+          </w:tcPr>
+          <w:p>
+            <w:pPr>
+              <w:rPr>
+                <w:sz w:val="24"/>
+                <w:szCs w:val="24"/>
+                <w:lang w:bidi="ar-EG"/>
+              </w:rPr>
+            </w:pPr>
+          </w:p>
+        </w:tc>
+      </w:tr>
+      <w:tr>
+        <w:tc>
+          <w:tcPr>
+            <w:tcW w:w="4675" w:type="dxa"/>
+          </w:tcPr>
+          <w:p>
+            <w:pPr>
+              <w:rPr>
+                <w:sz w:val="24"/>
+                <w:szCs w:val="24"/>
+                <w:lang w:bidi="ar-EG"/>
+              </w:rPr>
+            </w:pPr>
+            <w:r>
+              <w:rPr>
+                <w:sz w:val="24"/>
+                <w:szCs w:val="24"/>
+                <w:lang w:bidi="ar-EG"/>
+              </w:rPr>
+              <w:t>64</w:t>
+            </w:r>
+          </w:p>
+        </w:tc>
+        <w:tc>
+          <w:tcPr>
+            <w:tcW w:w="4675" w:type="dxa"/>
+          </w:tcPr>
+          <w:p>
+            <w:pPr>
+              <w:rPr>
+                <w:sz w:val="24"/>
+                <w:szCs w:val="24"/>
+                <w:lang w:bidi="ar-EG"/>
+              </w:rPr>
+            </w:pPr>
+          </w:p>
+        </w:tc>
+      </w:tr>
+      <w:tr>
+        <w:tc>
+          <w:tcPr>
+            <w:tcW w:w="4675" w:type="dxa"/>
+          </w:tcPr>
+          <w:p>
+            <w:pPr>
+              <w:rPr>
+                <w:sz w:val="24"/>
+                <w:szCs w:val="24"/>
+                <w:lang w:bidi="ar-EG"/>
+              </w:rPr>
+            </w:pPr>
+            <w:r>
+              <w:rPr>
+                <w:sz w:val="24"/>
+                <w:szCs w:val="24"/>
+                <w:lang w:bidi="ar-EG"/>
+              </w:rPr>
+              <w:t>128</w:t>
+            </w:r>
+          </w:p>
+        </w:tc>
+        <w:tc>
+          <w:tcPr>
+            <w:tcW w:w="4675" w:type="dxa"/>
+          </w:tcPr>
+          <w:p>
+            <w:pPr>
+              <w:rPr>
+                <w:sz w:val="24"/>
+                <w:szCs w:val="24"/>
+                <w:lang w:bidi="ar-EG"/>
+              </w:rPr>
+            </w:pPr>
+          </w:p>
+        </w:tc>
+      </w:tr>
+      <w:tr>
+        <w:tc>
+          <w:tcPr>
+            <w:tcW w:w="4675" w:type="dxa"/>
+          </w:tcPr>
+          <w:p>
+            <w:pPr>
+              <w:rPr>
+                <w:sz w:val="24"/>
+                <w:szCs w:val="24"/>
+                <w:lang w:bidi="ar-EG"/>
+              </w:rPr>
+            </w:pPr>
+            <w:r>
+              <w:rPr>
+                <w:sz w:val="24"/>
+                <w:szCs w:val="24"/>
+                <w:lang w:bidi="ar-EG"/>
+              </w:rPr>
+              <w:t>256</w:t>
+            </w:r>
+          </w:p>
+        </w:tc>
+        <w:tc>
+          <w:tcPr>
+            <w:tcW w:w="4675" w:type="dxa"/>
+          </w:tcPr>
+          <w:p>
+            <w:pPr>
+              <w:rPr>
+                <w:sz w:val="24"/>
+                <w:szCs w:val="24"/>
+                <w:lang w:bidi="ar-EG"/>
+              </w:rPr>
+            </w:pPr>
+          </w:p>
+        </w:tc>
+      </w:tr>
+      <w:tr>
+        <w:tc>
+          <w:tcPr>
+            <w:tcW w:w="4675" w:type="dxa"/>
+          </w:tcPr>
+          <w:p>
+            <w:pPr>
+              <w:rPr>
+                <w:sz w:val="24"/>
+                <w:szCs w:val="24"/>
+                <w:lang w:bidi="ar-EG"/>
+              </w:rPr>
+            </w:pPr>
+            <w:r>
+              <w:rPr>
+                <w:sz w:val="24"/>
+                <w:szCs w:val="24"/>
+                <w:lang w:bidi="ar-EG"/>
+              </w:rPr>
+              <w:t>512</w:t>
+            </w:r>
+          </w:p>
+        </w:tc>
+        <w:tc>
+          <w:tcPr>
+            <w:tcW w:w="4675" w:type="dxa"/>
+          </w:tcPr>
+          <w:p>
+            <w:pPr>
+              <w:rPr>
+                <w:sz w:val="24"/>
+                <w:szCs w:val="24"/>
+                <w:lang w:bidi="ar-EG"/>
+              </w:rPr>
+            </w:pPr>
+          </w:p>
+        </w:tc>
+      </w:tr>
+      <w:tr>
+        <w:tc>
+          <w:tcPr>
+            <w:tcW w:w="4675" w:type="dxa"/>
+          </w:tcPr>
+          <w:p>
+            <w:pPr>
+              <w:rPr>
+                <w:sz w:val="24"/>
+                <w:szCs w:val="24"/>
+                <w:lang w:bidi="ar-EG"/>
+              </w:rPr>
+            </w:pPr>
+            <w:r>
+              <w:rPr>
+                <w:sz w:val="24"/>
+                <w:szCs w:val="24"/>
+                <w:lang w:bidi="ar-EG"/>
+              </w:rPr>
+              <w:t>1024</w:t>
+            </w:r>
           </w:p>
         </w:tc>
         <w:tc>
@@ -675,7 +1073,23 @@
           <w:szCs w:val="24"/>
           <w:lang w:bidi="ar-EG"/>
         </w:rPr>
-        <w:t>Time of encryption increases</w:t>
+        <w:t>Time of encryption</w:t>
+      </w:r>
+      <w:r>
+        <w:rPr>
+          <w:sz w:val="24"/>
+          <w:szCs w:val="24"/>
+          <w:lang w:bidi="ar-EG"/>
+        </w:rPr>
+        <w:t>/decryption</w:t>
+      </w:r>
+      <w:r>
+        <w:rPr>
+          <w:sz w:val="24"/>
+          <w:szCs w:val="24"/>
+          <w:lang w:bidi="ar-EG"/>
+        </w:rPr>
+        <w:t xml:space="preserve"> increases</w:t>
       </w:r>
       <w:r>
         <w:rPr>
@@ -874,6 +1288,16 @@
       <w:pPr>
         <w:spacing w:line="240" w:lineRule="auto"/>
         <w:rPr>
+          <w:sz w:val="24"/>
+          <w:szCs w:val="24"/>
+          <w:lang w:bidi="ar-EG"/>
+        </w:rPr>
+      </w:pPr>
+    </w:p>
+    <w:p>
+      <w:pPr>
+        <w:spacing w:line="240" w:lineRule="auto"/>
+        <w:rPr>
           <w:b/>
           <w:bCs/>
           <w:sz w:val="24"/>
@@ -887,7 +1311,6 @@
           <w:sz w:val="24"/>
           <w:szCs w:val="24"/>
         </w:rPr>
-        <w:lastRenderedPageBreak/>
         <w:t>Attack</w:t>
       </w:r>
       <w:r>
@@ -910,11 +1333,133 @@
       </w:pPr>
       <w:r>
         <w:rPr>
-          <w:sz w:val="24"/>
-          <w:szCs w:val="24"/>
-        </w:rPr>
-        <w:t xml:space="preserve">Figure </w:t>
+          <w:noProof/>
+          <w:sz w:val="24"/>
+          <w:szCs w:val="24"/>
+        </w:rPr>
+        <w:drawing>
+          <wp:inline distT="0" distB="0" distL="0" distR="0" wp14:anchorId="24117618" wp14:editId="6B064D94">
+            <wp:extent cx="5852172" cy="4389129"/>
+            <wp:effectExtent l="0" t="0" r="0" b="0"/>
+            <wp:docPr id="2" name="Picture 2" descr="Chart&#10;&#10;Description automatically generated"/>
+            <wp:cNvGraphicFramePr>
+              <a:graphicFrameLocks xmlns:a="http://schemas.openxmlformats.org/drawingml/2006/main" noChangeAspect="1"/>
+            </wp:cNvGraphicFramePr>
+            <a:graphic xmlns:a="http://schemas.openxmlformats.org/drawingml/2006/main">
+              <a:graphicData uri="http://schemas.openxmlformats.org/drawingml/2006/picture">
+                <pic:pic xmlns:pic="http://schemas.openxmlformats.org/drawingml/2006/picture">
+                  <pic:nvPicPr>
+                    <pic:cNvPr id="2" name="Picture 2" descr="Chart&#10;&#10;Description automatically generated"/>
+                    <pic:cNvPicPr/>
+                  </pic:nvPicPr>
+                  <pic:blipFill>
+                    <a:blip r:embed="rId4">
+                      <a:extLst>
+                        <a:ext uri="{28A0092B-C50C-407E-A947-70E740481C1C}">
+                          <a14:useLocalDpi xmlns:a14="http://schemas.microsoft.com/office/drawing/2010/main" val="0"/>
+                        </a:ext>
+                      </a:extLst>
+                    </a:blip>
+                    <a:stretch>
+                      <a:fillRect/>
+                    </a:stretch>
+                  </pic:blipFill>
+                  <pic:spPr>
+                    <a:xfrm>
+                      <a:off x="0" y="0"/>
+                      <a:ext cx="5852172" cy="4389129"/>
+                    </a:xfrm>
+                    <a:prstGeom prst="rect">
+                      <a:avLst/>
+                    </a:prstGeom>
+                  </pic:spPr>
+                </pic:pic>
+              </a:graphicData>
+            </a:graphic>
+          </wp:inline>
+        </w:drawing>
       </w:r>
+    </w:p>
+    <w:p>
+      <w:pPr>
+        <w:spacing w:line="240" w:lineRule="auto"/>
+        <w:rPr>
+          <w:sz w:val="24"/>
+          <w:szCs w:val="24"/>
+        </w:rPr>
+      </w:pPr>
+    </w:p>
+    <w:p>
+      <w:pPr>
+        <w:spacing w:line="240" w:lineRule="auto"/>
+        <w:rPr>
+          <w:sz w:val="24"/>
+          <w:szCs w:val="24"/>
+        </w:rPr>
+      </w:pPr>
+    </w:p>
+    <w:p>
+      <w:pPr>
+        <w:spacing w:line="240" w:lineRule="auto"/>
+        <w:rPr>
+          <w:sz w:val="24"/>
+          <w:szCs w:val="24"/>
+        </w:rPr>
+      </w:pPr>
+    </w:p>
+    <w:p>
+      <w:pPr>
+        <w:spacing w:line="240" w:lineRule="auto"/>
+        <w:rPr>
+          <w:sz w:val="24"/>
+          <w:szCs w:val="24"/>
+        </w:rPr>
+      </w:pPr>
+    </w:p>
+    <w:p>
+      <w:pPr>
+        <w:spacing w:line="240" w:lineRule="auto"/>
+        <w:rPr>
+          <w:sz w:val="24"/>
+          <w:szCs w:val="24"/>
+        </w:rPr>
+      </w:pPr>
+    </w:p>
+    <w:p>
+      <w:pPr>
+        <w:spacing w:line="240" w:lineRule="auto"/>
+        <w:rPr>
+          <w:sz w:val="24"/>
+          <w:szCs w:val="24"/>
+        </w:rPr>
+      </w:pPr>
+    </w:p>
+    <w:p>
+      <w:pPr>
+        <w:spacing w:line="240" w:lineRule="auto"/>
+        <w:rPr>
+          <w:sz w:val="24"/>
+          <w:szCs w:val="24"/>
+        </w:rPr>
+      </w:pPr>
+    </w:p>
+    <w:p>
+      <w:pPr>
+        <w:spacing w:line="240" w:lineRule="auto"/>
+        <w:rPr>
+          <w:sz w:val="24"/>
+          <w:szCs w:val="24"/>
+        </w:rPr>
+      </w:pPr>
+    </w:p>
+    <w:p>
+      <w:pPr>
+        <w:spacing w:line="240" w:lineRule="auto"/>
+        <w:rPr>
+          <w:sz w:val="24"/>
+          <w:szCs w:val="24"/>
+        </w:rPr>
+      </w:pPr>
     </w:p>
     <w:p>
       <w:pPr>
@@ -937,13 +1482,14 @@
     <w:tbl>
       <w:tblPr>
         <w:tblStyle w:val="TableGrid"/>
-        <w:tblW w:w="9752" w:type="dxa"/>
+        <w:tblW w:w="9350" w:type="dxa"/>
         <w:tblLook w:val="04A0" w:firstRow="1" w:lastRow="0" w:firstColumn="1" w:lastColumn="0" w:noHBand="0" w:noVBand="1"/>
       </w:tblPr>
       <w:tblGrid>
-        <w:gridCol w:w="1654"/>
-        <w:gridCol w:w="2471"/>
-        <w:gridCol w:w="5627"/>
+        <w:gridCol w:w="1120"/>
+        <w:gridCol w:w="2550"/>
+        <w:gridCol w:w="2550"/>
+        <w:gridCol w:w="3130"/>
       </w:tblGrid>
       <w:tr>
         <w:trPr>
@@ -951,7 +1497,43 @@
         </w:trPr>
         <w:tc>
           <w:tcPr>
-            <w:tcW w:w="1654" w:type="dxa"/>
+            <w:tcW w:w="1120" w:type="dxa"/>
+          </w:tcPr>
+          <w:p>
+            <w:pPr>
+              <w:rPr>
+                <w:sz w:val="24"/>
+                <w:szCs w:val="24"/>
+                <w:lang w:bidi="ar-EG"/>
+              </w:rPr>
+            </w:pPr>
+          </w:p>
+        </w:tc>
+        <w:tc>
+          <w:tcPr>
+            <w:tcW w:w="2550" w:type="dxa"/>
+          </w:tcPr>
+          <w:p>
+            <w:pPr>
+              <w:rPr>
+                <w:sz w:val="24"/>
+                <w:szCs w:val="24"/>
+                <w:lang w:bidi="ar-EG"/>
+              </w:rPr>
+            </w:pPr>
+            <w:r>
+              <w:rPr>
+                <w:sz w:val="24"/>
+                <w:szCs w:val="24"/>
+                <w:lang w:bidi="ar-EG"/>
+              </w:rPr>
+              <w:t>Time of factorizing n (seconds)</w:t>
+            </w:r>
+          </w:p>
+        </w:tc>
+        <w:tc>
+          <w:tcPr>
+            <w:tcW w:w="2550" w:type="dxa"/>
           </w:tcPr>
           <w:p>
             <w:pPr>
@@ -973,29 +1555,7 @@
         </w:tc>
         <w:tc>
           <w:tcPr>
-            <w:tcW w:w="2471" w:type="dxa"/>
-          </w:tcPr>
-          <w:p>
-            <w:pPr>
-              <w:rPr>
-                <w:sz w:val="24"/>
-                <w:szCs w:val="24"/>
-                <w:lang w:bidi="ar-EG"/>
-              </w:rPr>
-            </w:pPr>
-            <w:r>
-              <w:rPr>
-                <w:sz w:val="24"/>
-                <w:szCs w:val="24"/>
-                <w:lang w:bidi="ar-EG"/>
-              </w:rPr>
-              <w:t>Value of n</w:t>
-            </w:r>
-          </w:p>
-        </w:tc>
-        <w:tc>
-          <w:tcPr>
-            <w:tcW w:w="5627" w:type="dxa"/>
+            <w:tcW w:w="3130" w:type="dxa"/>
           </w:tcPr>
           <w:p>
             <w:pPr>
@@ -1022,7 +1582,7 @@
         </w:trPr>
         <w:tc>
           <w:tcPr>
-            <w:tcW w:w="1654" w:type="dxa"/>
+            <w:tcW w:w="1120" w:type="dxa"/>
           </w:tcPr>
           <w:p>
             <w:pPr>
@@ -1044,21 +1604,43 @@
         </w:tc>
         <w:tc>
           <w:tcPr>
-            <w:tcW w:w="2471" w:type="dxa"/>
-          </w:tcPr>
-          <w:p>
-            <w:pPr>
-              <w:rPr>
-                <w:sz w:val="24"/>
-                <w:szCs w:val="24"/>
-                <w:lang w:bidi="ar-EG"/>
-              </w:rPr>
-            </w:pPr>
-          </w:p>
-        </w:tc>
-        <w:tc>
-          <w:tcPr>
-            <w:tcW w:w="5627" w:type="dxa"/>
+            <w:tcW w:w="2550" w:type="dxa"/>
+          </w:tcPr>
+          <w:p>
+            <w:pPr>
+              <w:rPr>
+                <w:sz w:val="24"/>
+                <w:szCs w:val="24"/>
+                <w:lang w:bidi="ar-EG"/>
+              </w:rPr>
+            </w:pPr>
+          </w:p>
+        </w:tc>
+        <w:tc>
+          <w:tcPr>
+            <w:tcW w:w="2550" w:type="dxa"/>
+          </w:tcPr>
+          <w:p>
+            <w:pPr>
+              <w:rPr>
+                <w:sz w:val="24"/>
+                <w:szCs w:val="24"/>
+                <w:lang w:bidi="ar-EG"/>
+              </w:rPr>
+            </w:pPr>
+            <w:r>
+              <w:rPr>
+                <w:sz w:val="24"/>
+                <w:szCs w:val="24"/>
+                <w:lang w:bidi="ar-EG"/>
+              </w:rPr>
+              <w:t>46</w:t>
+            </w:r>
+          </w:p>
+        </w:tc>
+        <w:tc>
+          <w:tcPr>
+            <w:tcW w:w="3130" w:type="dxa"/>
           </w:tcPr>
           <w:p>
             <w:pPr>
@@ -1077,7 +1659,7 @@
         </w:trPr>
         <w:tc>
           <w:tcPr>
-            <w:tcW w:w="1654" w:type="dxa"/>
+            <w:tcW w:w="1120" w:type="dxa"/>
           </w:tcPr>
           <w:p>
             <w:pPr>
@@ -1099,21 +1681,43 @@
         </w:tc>
         <w:tc>
           <w:tcPr>
-            <w:tcW w:w="2471" w:type="dxa"/>
-          </w:tcPr>
-          <w:p>
-            <w:pPr>
-              <w:rPr>
-                <w:sz w:val="24"/>
-                <w:szCs w:val="24"/>
-                <w:lang w:bidi="ar-EG"/>
-              </w:rPr>
-            </w:pPr>
-          </w:p>
-        </w:tc>
-        <w:tc>
-          <w:tcPr>
-            <w:tcW w:w="5627" w:type="dxa"/>
+            <w:tcW w:w="2550" w:type="dxa"/>
+          </w:tcPr>
+          <w:p>
+            <w:pPr>
+              <w:rPr>
+                <w:sz w:val="24"/>
+                <w:szCs w:val="24"/>
+                <w:lang w:bidi="ar-EG"/>
+              </w:rPr>
+            </w:pPr>
+          </w:p>
+        </w:tc>
+        <w:tc>
+          <w:tcPr>
+            <w:tcW w:w="2550" w:type="dxa"/>
+          </w:tcPr>
+          <w:p>
+            <w:pPr>
+              <w:rPr>
+                <w:sz w:val="24"/>
+                <w:szCs w:val="24"/>
+                <w:lang w:bidi="ar-EG"/>
+              </w:rPr>
+            </w:pPr>
+            <w:r>
+              <w:rPr>
+                <w:sz w:val="24"/>
+                <w:szCs w:val="24"/>
+                <w:lang w:bidi="ar-EG"/>
+              </w:rPr>
+              <w:t>47</w:t>
+            </w:r>
+          </w:p>
+        </w:tc>
+        <w:tc>
+          <w:tcPr>
+            <w:tcW w:w="3130" w:type="dxa"/>
           </w:tcPr>
           <w:p>
             <w:pPr>
@@ -1132,7 +1736,7 @@
         </w:trPr>
         <w:tc>
           <w:tcPr>
-            <w:tcW w:w="1654" w:type="dxa"/>
+            <w:tcW w:w="1120" w:type="dxa"/>
           </w:tcPr>
           <w:p>
             <w:pPr>
@@ -1154,21 +1758,43 @@
         </w:tc>
         <w:tc>
           <w:tcPr>
-            <w:tcW w:w="2471" w:type="dxa"/>
-          </w:tcPr>
-          <w:p>
-            <w:pPr>
-              <w:rPr>
-                <w:sz w:val="24"/>
-                <w:szCs w:val="24"/>
-                <w:lang w:bidi="ar-EG"/>
-              </w:rPr>
-            </w:pPr>
-          </w:p>
-        </w:tc>
-        <w:tc>
-          <w:tcPr>
-            <w:tcW w:w="5627" w:type="dxa"/>
+            <w:tcW w:w="2550" w:type="dxa"/>
+          </w:tcPr>
+          <w:p>
+            <w:pPr>
+              <w:rPr>
+                <w:sz w:val="24"/>
+                <w:szCs w:val="24"/>
+                <w:lang w:bidi="ar-EG"/>
+              </w:rPr>
+            </w:pPr>
+          </w:p>
+        </w:tc>
+        <w:tc>
+          <w:tcPr>
+            <w:tcW w:w="2550" w:type="dxa"/>
+          </w:tcPr>
+          <w:p>
+            <w:pPr>
+              <w:rPr>
+                <w:sz w:val="24"/>
+                <w:szCs w:val="24"/>
+                <w:lang w:bidi="ar-EG"/>
+              </w:rPr>
+            </w:pPr>
+            <w:r>
+              <w:rPr>
+                <w:sz w:val="24"/>
+                <w:szCs w:val="24"/>
+                <w:lang w:bidi="ar-EG"/>
+              </w:rPr>
+              <w:t>48</w:t>
+            </w:r>
+          </w:p>
+        </w:tc>
+        <w:tc>
+          <w:tcPr>
+            <w:tcW w:w="3130" w:type="dxa"/>
           </w:tcPr>
           <w:p>
             <w:pPr>
@@ -1187,7 +1813,7 @@
         </w:trPr>
         <w:tc>
           <w:tcPr>
-            <w:tcW w:w="1654" w:type="dxa"/>
+            <w:tcW w:w="1120" w:type="dxa"/>
           </w:tcPr>
           <w:p>
             <w:pPr>
@@ -1209,21 +1835,43 @@
         </w:tc>
         <w:tc>
           <w:tcPr>
-            <w:tcW w:w="2471" w:type="dxa"/>
-          </w:tcPr>
-          <w:p>
-            <w:pPr>
-              <w:rPr>
-                <w:sz w:val="24"/>
-                <w:szCs w:val="24"/>
-                <w:lang w:bidi="ar-EG"/>
-              </w:rPr>
-            </w:pPr>
-          </w:p>
-        </w:tc>
-        <w:tc>
-          <w:tcPr>
-            <w:tcW w:w="5627" w:type="dxa"/>
+            <w:tcW w:w="2550" w:type="dxa"/>
+          </w:tcPr>
+          <w:p>
+            <w:pPr>
+              <w:rPr>
+                <w:sz w:val="24"/>
+                <w:szCs w:val="24"/>
+                <w:lang w:bidi="ar-EG"/>
+              </w:rPr>
+            </w:pPr>
+          </w:p>
+        </w:tc>
+        <w:tc>
+          <w:tcPr>
+            <w:tcW w:w="2550" w:type="dxa"/>
+          </w:tcPr>
+          <w:p>
+            <w:pPr>
+              <w:rPr>
+                <w:sz w:val="24"/>
+                <w:szCs w:val="24"/>
+                <w:lang w:bidi="ar-EG"/>
+              </w:rPr>
+            </w:pPr>
+            <w:r>
+              <w:rPr>
+                <w:sz w:val="24"/>
+                <w:szCs w:val="24"/>
+                <w:lang w:bidi="ar-EG"/>
+              </w:rPr>
+              <w:t>49</w:t>
+            </w:r>
+          </w:p>
+        </w:tc>
+        <w:tc>
+          <w:tcPr>
+            <w:tcW w:w="3130" w:type="dxa"/>
           </w:tcPr>
           <w:p>
             <w:pPr>
@@ -1242,7 +1890,7 @@
         </w:trPr>
         <w:tc>
           <w:tcPr>
-            <w:tcW w:w="1654" w:type="dxa"/>
+            <w:tcW w:w="1120" w:type="dxa"/>
           </w:tcPr>
           <w:p>
             <w:pPr>
@@ -1264,21 +1912,43 @@
         </w:tc>
         <w:tc>
           <w:tcPr>
-            <w:tcW w:w="2471" w:type="dxa"/>
-          </w:tcPr>
-          <w:p>
-            <w:pPr>
-              <w:rPr>
-                <w:sz w:val="24"/>
-                <w:szCs w:val="24"/>
-                <w:lang w:bidi="ar-EG"/>
-              </w:rPr>
-            </w:pPr>
-          </w:p>
-        </w:tc>
-        <w:tc>
-          <w:tcPr>
-            <w:tcW w:w="5627" w:type="dxa"/>
+            <w:tcW w:w="2550" w:type="dxa"/>
+          </w:tcPr>
+          <w:p>
+            <w:pPr>
+              <w:rPr>
+                <w:sz w:val="24"/>
+                <w:szCs w:val="24"/>
+                <w:lang w:bidi="ar-EG"/>
+              </w:rPr>
+            </w:pPr>
+          </w:p>
+        </w:tc>
+        <w:tc>
+          <w:tcPr>
+            <w:tcW w:w="2550" w:type="dxa"/>
+          </w:tcPr>
+          <w:p>
+            <w:pPr>
+              <w:rPr>
+                <w:sz w:val="24"/>
+                <w:szCs w:val="24"/>
+                <w:lang w:bidi="ar-EG"/>
+              </w:rPr>
+            </w:pPr>
+            <w:r>
+              <w:rPr>
+                <w:sz w:val="24"/>
+                <w:szCs w:val="24"/>
+                <w:lang w:bidi="ar-EG"/>
+              </w:rPr>
+              <w:t>50</w:t>
+            </w:r>
+          </w:p>
+        </w:tc>
+        <w:tc>
+          <w:tcPr>
+            <w:tcW w:w="3130" w:type="dxa"/>
           </w:tcPr>
           <w:p>
             <w:pPr>
@@ -1297,7 +1967,7 @@
         </w:trPr>
         <w:tc>
           <w:tcPr>
-            <w:tcW w:w="1654" w:type="dxa"/>
+            <w:tcW w:w="1120" w:type="dxa"/>
           </w:tcPr>
           <w:p>
             <w:pPr>
@@ -1319,21 +1989,43 @@
         </w:tc>
         <w:tc>
           <w:tcPr>
-            <w:tcW w:w="2471" w:type="dxa"/>
-          </w:tcPr>
-          <w:p>
-            <w:pPr>
-              <w:rPr>
-                <w:sz w:val="24"/>
-                <w:szCs w:val="24"/>
-                <w:lang w:bidi="ar-EG"/>
-              </w:rPr>
-            </w:pPr>
-          </w:p>
-        </w:tc>
-        <w:tc>
-          <w:tcPr>
-            <w:tcW w:w="5627" w:type="dxa"/>
+            <w:tcW w:w="2550" w:type="dxa"/>
+          </w:tcPr>
+          <w:p>
+            <w:pPr>
+              <w:rPr>
+                <w:sz w:val="24"/>
+                <w:szCs w:val="24"/>
+                <w:lang w:bidi="ar-EG"/>
+              </w:rPr>
+            </w:pPr>
+          </w:p>
+        </w:tc>
+        <w:tc>
+          <w:tcPr>
+            <w:tcW w:w="2550" w:type="dxa"/>
+          </w:tcPr>
+          <w:p>
+            <w:pPr>
+              <w:rPr>
+                <w:sz w:val="24"/>
+                <w:szCs w:val="24"/>
+                <w:lang w:bidi="ar-EG"/>
+              </w:rPr>
+            </w:pPr>
+            <w:r>
+              <w:rPr>
+                <w:sz w:val="24"/>
+                <w:szCs w:val="24"/>
+                <w:lang w:bidi="ar-EG"/>
+              </w:rPr>
+              <w:t>51</w:t>
+            </w:r>
+          </w:p>
+        </w:tc>
+        <w:tc>
+          <w:tcPr>
+            <w:tcW w:w="3130" w:type="dxa"/>
           </w:tcPr>
           <w:p>
             <w:pPr>
@@ -1352,7 +2044,7 @@
         </w:trPr>
         <w:tc>
           <w:tcPr>
-            <w:tcW w:w="1654" w:type="dxa"/>
+            <w:tcW w:w="1120" w:type="dxa"/>
           </w:tcPr>
           <w:p>
             <w:pPr>
@@ -1374,21 +2066,43 @@
         </w:tc>
         <w:tc>
           <w:tcPr>
-            <w:tcW w:w="2471" w:type="dxa"/>
-          </w:tcPr>
-          <w:p>
-            <w:pPr>
-              <w:rPr>
-                <w:sz w:val="24"/>
-                <w:szCs w:val="24"/>
-                <w:lang w:bidi="ar-EG"/>
-              </w:rPr>
-            </w:pPr>
-          </w:p>
-        </w:tc>
-        <w:tc>
-          <w:tcPr>
-            <w:tcW w:w="5627" w:type="dxa"/>
+            <w:tcW w:w="2550" w:type="dxa"/>
+          </w:tcPr>
+          <w:p>
+            <w:pPr>
+              <w:rPr>
+                <w:sz w:val="24"/>
+                <w:szCs w:val="24"/>
+                <w:lang w:bidi="ar-EG"/>
+              </w:rPr>
+            </w:pPr>
+          </w:p>
+        </w:tc>
+        <w:tc>
+          <w:tcPr>
+            <w:tcW w:w="2550" w:type="dxa"/>
+          </w:tcPr>
+          <w:p>
+            <w:pPr>
+              <w:rPr>
+                <w:sz w:val="24"/>
+                <w:szCs w:val="24"/>
+                <w:lang w:bidi="ar-EG"/>
+              </w:rPr>
+            </w:pPr>
+            <w:r>
+              <w:rPr>
+                <w:sz w:val="24"/>
+                <w:szCs w:val="24"/>
+                <w:lang w:bidi="ar-EG"/>
+              </w:rPr>
+              <w:t>52</w:t>
+            </w:r>
+          </w:p>
+        </w:tc>
+        <w:tc>
+          <w:tcPr>
+            <w:tcW w:w="3130" w:type="dxa"/>
           </w:tcPr>
           <w:p>
             <w:pPr>
@@ -1407,7 +2121,7 @@
         </w:trPr>
         <w:tc>
           <w:tcPr>
-            <w:tcW w:w="1654" w:type="dxa"/>
+            <w:tcW w:w="1120" w:type="dxa"/>
           </w:tcPr>
           <w:p>
             <w:pPr>
@@ -1429,21 +2143,43 @@
         </w:tc>
         <w:tc>
           <w:tcPr>
-            <w:tcW w:w="2471" w:type="dxa"/>
-          </w:tcPr>
-          <w:p>
-            <w:pPr>
-              <w:rPr>
-                <w:sz w:val="24"/>
-                <w:szCs w:val="24"/>
-                <w:lang w:bidi="ar-EG"/>
-              </w:rPr>
-            </w:pPr>
-          </w:p>
-        </w:tc>
-        <w:tc>
-          <w:tcPr>
-            <w:tcW w:w="5627" w:type="dxa"/>
+            <w:tcW w:w="2550" w:type="dxa"/>
+          </w:tcPr>
+          <w:p>
+            <w:pPr>
+              <w:rPr>
+                <w:sz w:val="24"/>
+                <w:szCs w:val="24"/>
+                <w:lang w:bidi="ar-EG"/>
+              </w:rPr>
+            </w:pPr>
+          </w:p>
+        </w:tc>
+        <w:tc>
+          <w:tcPr>
+            <w:tcW w:w="2550" w:type="dxa"/>
+          </w:tcPr>
+          <w:p>
+            <w:pPr>
+              <w:rPr>
+                <w:sz w:val="24"/>
+                <w:szCs w:val="24"/>
+                <w:lang w:bidi="ar-EG"/>
+              </w:rPr>
+            </w:pPr>
+            <w:r>
+              <w:rPr>
+                <w:sz w:val="24"/>
+                <w:szCs w:val="24"/>
+                <w:lang w:bidi="ar-EG"/>
+              </w:rPr>
+              <w:t>53</w:t>
+            </w:r>
+          </w:p>
+        </w:tc>
+        <w:tc>
+          <w:tcPr>
+            <w:tcW w:w="3130" w:type="dxa"/>
           </w:tcPr>
           <w:p>
             <w:pPr>
@@ -1462,7 +2198,7 @@
         </w:trPr>
         <w:tc>
           <w:tcPr>
-            <w:tcW w:w="1654" w:type="dxa"/>
+            <w:tcW w:w="1120" w:type="dxa"/>
           </w:tcPr>
           <w:p>
             <w:pPr>
@@ -1484,21 +2220,43 @@
         </w:tc>
         <w:tc>
           <w:tcPr>
-            <w:tcW w:w="2471" w:type="dxa"/>
-          </w:tcPr>
-          <w:p>
-            <w:pPr>
-              <w:rPr>
-                <w:sz w:val="24"/>
-                <w:szCs w:val="24"/>
-                <w:lang w:bidi="ar-EG"/>
-              </w:rPr>
-            </w:pPr>
-          </w:p>
-        </w:tc>
-        <w:tc>
-          <w:tcPr>
-            <w:tcW w:w="5627" w:type="dxa"/>
+            <w:tcW w:w="2550" w:type="dxa"/>
+          </w:tcPr>
+          <w:p>
+            <w:pPr>
+              <w:rPr>
+                <w:sz w:val="24"/>
+                <w:szCs w:val="24"/>
+                <w:lang w:bidi="ar-EG"/>
+              </w:rPr>
+            </w:pPr>
+          </w:p>
+        </w:tc>
+        <w:tc>
+          <w:tcPr>
+            <w:tcW w:w="2550" w:type="dxa"/>
+          </w:tcPr>
+          <w:p>
+            <w:pPr>
+              <w:rPr>
+                <w:sz w:val="24"/>
+                <w:szCs w:val="24"/>
+                <w:lang w:bidi="ar-EG"/>
+              </w:rPr>
+            </w:pPr>
+            <w:r>
+              <w:rPr>
+                <w:sz w:val="24"/>
+                <w:szCs w:val="24"/>
+                <w:lang w:bidi="ar-EG"/>
+              </w:rPr>
+              <w:t>54</w:t>
+            </w:r>
+          </w:p>
+        </w:tc>
+        <w:tc>
+          <w:tcPr>
+            <w:tcW w:w="3130" w:type="dxa"/>
           </w:tcPr>
           <w:p>
             <w:pPr>
@@ -1517,7 +2275,7 @@
         </w:trPr>
         <w:tc>
           <w:tcPr>
-            <w:tcW w:w="1654" w:type="dxa"/>
+            <w:tcW w:w="1120" w:type="dxa"/>
           </w:tcPr>
           <w:p>
             <w:pPr>
@@ -1539,21 +2297,43 @@
         </w:tc>
         <w:tc>
           <w:tcPr>
-            <w:tcW w:w="2471" w:type="dxa"/>
-          </w:tcPr>
-          <w:p>
-            <w:pPr>
-              <w:rPr>
-                <w:sz w:val="24"/>
-                <w:szCs w:val="24"/>
-                <w:lang w:bidi="ar-EG"/>
-              </w:rPr>
-            </w:pPr>
-          </w:p>
-        </w:tc>
-        <w:tc>
-          <w:tcPr>
-            <w:tcW w:w="5627" w:type="dxa"/>
+            <w:tcW w:w="2550" w:type="dxa"/>
+          </w:tcPr>
+          <w:p>
+            <w:pPr>
+              <w:rPr>
+                <w:sz w:val="24"/>
+                <w:szCs w:val="24"/>
+                <w:lang w:bidi="ar-EG"/>
+              </w:rPr>
+            </w:pPr>
+          </w:p>
+        </w:tc>
+        <w:tc>
+          <w:tcPr>
+            <w:tcW w:w="2550" w:type="dxa"/>
+          </w:tcPr>
+          <w:p>
+            <w:pPr>
+              <w:rPr>
+                <w:sz w:val="24"/>
+                <w:szCs w:val="24"/>
+                <w:lang w:bidi="ar-EG"/>
+              </w:rPr>
+            </w:pPr>
+            <w:r>
+              <w:rPr>
+                <w:sz w:val="24"/>
+                <w:szCs w:val="24"/>
+                <w:lang w:bidi="ar-EG"/>
+              </w:rPr>
+              <w:t>55</w:t>
+            </w:r>
+          </w:p>
+        </w:tc>
+        <w:tc>
+          <w:tcPr>
+            <w:tcW w:w="3130" w:type="dxa"/>
           </w:tcPr>
           <w:p>
             <w:pPr>
@@ -1572,7 +2352,7 @@
         </w:trPr>
         <w:tc>
           <w:tcPr>
-            <w:tcW w:w="1654" w:type="dxa"/>
+            <w:tcW w:w="1120" w:type="dxa"/>
           </w:tcPr>
           <w:p>
             <w:pPr>
@@ -1594,21 +2374,43 @@
         </w:tc>
         <w:tc>
           <w:tcPr>
-            <w:tcW w:w="2471" w:type="dxa"/>
-          </w:tcPr>
-          <w:p>
-            <w:pPr>
-              <w:rPr>
-                <w:sz w:val="24"/>
-                <w:szCs w:val="24"/>
-                <w:lang w:bidi="ar-EG"/>
-              </w:rPr>
-            </w:pPr>
-          </w:p>
-        </w:tc>
-        <w:tc>
-          <w:tcPr>
-            <w:tcW w:w="5627" w:type="dxa"/>
+            <w:tcW w:w="2550" w:type="dxa"/>
+          </w:tcPr>
+          <w:p>
+            <w:pPr>
+              <w:rPr>
+                <w:sz w:val="24"/>
+                <w:szCs w:val="24"/>
+                <w:lang w:bidi="ar-EG"/>
+              </w:rPr>
+            </w:pPr>
+          </w:p>
+        </w:tc>
+        <w:tc>
+          <w:tcPr>
+            <w:tcW w:w="2550" w:type="dxa"/>
+          </w:tcPr>
+          <w:p>
+            <w:pPr>
+              <w:rPr>
+                <w:sz w:val="24"/>
+                <w:szCs w:val="24"/>
+                <w:lang w:bidi="ar-EG"/>
+              </w:rPr>
+            </w:pPr>
+            <w:r>
+              <w:rPr>
+                <w:sz w:val="24"/>
+                <w:szCs w:val="24"/>
+                <w:lang w:bidi="ar-EG"/>
+              </w:rPr>
+              <w:t>56</w:t>
+            </w:r>
+          </w:p>
+        </w:tc>
+        <w:tc>
+          <w:tcPr>
+            <w:tcW w:w="3130" w:type="dxa"/>
           </w:tcPr>
           <w:p>
             <w:pPr>
@@ -1627,7 +2429,7 @@
         </w:trPr>
         <w:tc>
           <w:tcPr>
-            <w:tcW w:w="1654" w:type="dxa"/>
+            <w:tcW w:w="1120" w:type="dxa"/>
           </w:tcPr>
           <w:p>
             <w:pPr>
@@ -1649,21 +2451,43 @@
         </w:tc>
         <w:tc>
           <w:tcPr>
-            <w:tcW w:w="2471" w:type="dxa"/>
-          </w:tcPr>
-          <w:p>
-            <w:pPr>
-              <w:rPr>
-                <w:sz w:val="24"/>
-                <w:szCs w:val="24"/>
-                <w:lang w:bidi="ar-EG"/>
-              </w:rPr>
-            </w:pPr>
-          </w:p>
-        </w:tc>
-        <w:tc>
-          <w:tcPr>
-            <w:tcW w:w="5627" w:type="dxa"/>
+            <w:tcW w:w="2550" w:type="dxa"/>
+          </w:tcPr>
+          <w:p>
+            <w:pPr>
+              <w:rPr>
+                <w:sz w:val="24"/>
+                <w:szCs w:val="24"/>
+                <w:lang w:bidi="ar-EG"/>
+              </w:rPr>
+            </w:pPr>
+          </w:p>
+        </w:tc>
+        <w:tc>
+          <w:tcPr>
+            <w:tcW w:w="2550" w:type="dxa"/>
+          </w:tcPr>
+          <w:p>
+            <w:pPr>
+              <w:rPr>
+                <w:sz w:val="24"/>
+                <w:szCs w:val="24"/>
+                <w:lang w:bidi="ar-EG"/>
+              </w:rPr>
+            </w:pPr>
+            <w:r>
+              <w:rPr>
+                <w:sz w:val="24"/>
+                <w:szCs w:val="24"/>
+                <w:lang w:bidi="ar-EG"/>
+              </w:rPr>
+              <w:t>57</w:t>
+            </w:r>
+          </w:p>
+        </w:tc>
+        <w:tc>
+          <w:tcPr>
+            <w:tcW w:w="3130" w:type="dxa"/>
           </w:tcPr>
           <w:p>
             <w:pPr>
@@ -1682,7 +2506,7 @@
         </w:trPr>
         <w:tc>
           <w:tcPr>
-            <w:tcW w:w="1654" w:type="dxa"/>
+            <w:tcW w:w="1120" w:type="dxa"/>
           </w:tcPr>
           <w:p>
             <w:pPr>
@@ -1704,21 +2528,43 @@
         </w:tc>
         <w:tc>
           <w:tcPr>
-            <w:tcW w:w="2471" w:type="dxa"/>
-          </w:tcPr>
-          <w:p>
-            <w:pPr>
-              <w:rPr>
-                <w:sz w:val="24"/>
-                <w:szCs w:val="24"/>
-                <w:lang w:bidi="ar-EG"/>
-              </w:rPr>
-            </w:pPr>
-          </w:p>
-        </w:tc>
-        <w:tc>
-          <w:tcPr>
-            <w:tcW w:w="5627" w:type="dxa"/>
+            <w:tcW w:w="2550" w:type="dxa"/>
+          </w:tcPr>
+          <w:p>
+            <w:pPr>
+              <w:rPr>
+                <w:sz w:val="24"/>
+                <w:szCs w:val="24"/>
+                <w:lang w:bidi="ar-EG"/>
+              </w:rPr>
+            </w:pPr>
+          </w:p>
+        </w:tc>
+        <w:tc>
+          <w:tcPr>
+            <w:tcW w:w="2550" w:type="dxa"/>
+          </w:tcPr>
+          <w:p>
+            <w:pPr>
+              <w:rPr>
+                <w:sz w:val="24"/>
+                <w:szCs w:val="24"/>
+                <w:lang w:bidi="ar-EG"/>
+              </w:rPr>
+            </w:pPr>
+            <w:r>
+              <w:rPr>
+                <w:sz w:val="24"/>
+                <w:szCs w:val="24"/>
+                <w:lang w:bidi="ar-EG"/>
+              </w:rPr>
+              <w:t>58</w:t>
+            </w:r>
+          </w:p>
+        </w:tc>
+        <w:tc>
+          <w:tcPr>
+            <w:tcW w:w="3130" w:type="dxa"/>
           </w:tcPr>
           <w:p>
             <w:pPr>
@@ -1737,7 +2583,7 @@
         </w:trPr>
         <w:tc>
           <w:tcPr>
-            <w:tcW w:w="1654" w:type="dxa"/>
+            <w:tcW w:w="1120" w:type="dxa"/>
           </w:tcPr>
           <w:p>
             <w:pPr>
@@ -1759,21 +2605,43 @@
         </w:tc>
         <w:tc>
           <w:tcPr>
-            <w:tcW w:w="2471" w:type="dxa"/>
-          </w:tcPr>
-          <w:p>
-            <w:pPr>
-              <w:rPr>
-                <w:sz w:val="24"/>
-                <w:szCs w:val="24"/>
-                <w:lang w:bidi="ar-EG"/>
-              </w:rPr>
-            </w:pPr>
-          </w:p>
-        </w:tc>
-        <w:tc>
-          <w:tcPr>
-            <w:tcW w:w="5627" w:type="dxa"/>
+            <w:tcW w:w="2550" w:type="dxa"/>
+          </w:tcPr>
+          <w:p>
+            <w:pPr>
+              <w:rPr>
+                <w:sz w:val="24"/>
+                <w:szCs w:val="24"/>
+                <w:lang w:bidi="ar-EG"/>
+              </w:rPr>
+            </w:pPr>
+          </w:p>
+        </w:tc>
+        <w:tc>
+          <w:tcPr>
+            <w:tcW w:w="2550" w:type="dxa"/>
+          </w:tcPr>
+          <w:p>
+            <w:pPr>
+              <w:rPr>
+                <w:sz w:val="24"/>
+                <w:szCs w:val="24"/>
+                <w:lang w:bidi="ar-EG"/>
+              </w:rPr>
+            </w:pPr>
+            <w:r>
+              <w:rPr>
+                <w:sz w:val="24"/>
+                <w:szCs w:val="24"/>
+                <w:lang w:bidi="ar-EG"/>
+              </w:rPr>
+              <w:t>59</w:t>
+            </w:r>
+          </w:p>
+        </w:tc>
+        <w:tc>
+          <w:tcPr>
+            <w:tcW w:w="3130" w:type="dxa"/>
           </w:tcPr>
           <w:p>
             <w:pPr>
@@ -1792,7 +2660,7 @@
         </w:trPr>
         <w:tc>
           <w:tcPr>
-            <w:tcW w:w="1654" w:type="dxa"/>
+            <w:tcW w:w="1120" w:type="dxa"/>
           </w:tcPr>
           <w:p>
             <w:pPr>
@@ -1814,21 +2682,43 @@
         </w:tc>
         <w:tc>
           <w:tcPr>
-            <w:tcW w:w="2471" w:type="dxa"/>
-          </w:tcPr>
-          <w:p>
-            <w:pPr>
-              <w:rPr>
-                <w:sz w:val="24"/>
-                <w:szCs w:val="24"/>
-                <w:lang w:bidi="ar-EG"/>
-              </w:rPr>
-            </w:pPr>
-          </w:p>
-        </w:tc>
-        <w:tc>
-          <w:tcPr>
-            <w:tcW w:w="5627" w:type="dxa"/>
+            <w:tcW w:w="2550" w:type="dxa"/>
+          </w:tcPr>
+          <w:p>
+            <w:pPr>
+              <w:rPr>
+                <w:sz w:val="24"/>
+                <w:szCs w:val="24"/>
+                <w:lang w:bidi="ar-EG"/>
+              </w:rPr>
+            </w:pPr>
+          </w:p>
+        </w:tc>
+        <w:tc>
+          <w:tcPr>
+            <w:tcW w:w="2550" w:type="dxa"/>
+          </w:tcPr>
+          <w:p>
+            <w:pPr>
+              <w:rPr>
+                <w:sz w:val="24"/>
+                <w:szCs w:val="24"/>
+                <w:lang w:bidi="ar-EG"/>
+              </w:rPr>
+            </w:pPr>
+            <w:r>
+              <w:rPr>
+                <w:sz w:val="24"/>
+                <w:szCs w:val="24"/>
+                <w:lang w:bidi="ar-EG"/>
+              </w:rPr>
+              <w:t>60</w:t>
+            </w:r>
+          </w:p>
+        </w:tc>
+        <w:tc>
+          <w:tcPr>
+            <w:tcW w:w="3130" w:type="dxa"/>
           </w:tcPr>
           <w:p>
             <w:pPr>
@@ -1847,7 +2737,7 @@
         </w:trPr>
         <w:tc>
           <w:tcPr>
-            <w:tcW w:w="1654" w:type="dxa"/>
+            <w:tcW w:w="1120" w:type="dxa"/>
           </w:tcPr>
           <w:p>
             <w:pPr>
@@ -1869,21 +2759,43 @@
         </w:tc>
         <w:tc>
           <w:tcPr>
-            <w:tcW w:w="2471" w:type="dxa"/>
-          </w:tcPr>
-          <w:p>
-            <w:pPr>
-              <w:rPr>
-                <w:sz w:val="24"/>
-                <w:szCs w:val="24"/>
-                <w:lang w:bidi="ar-EG"/>
-              </w:rPr>
-            </w:pPr>
-          </w:p>
-        </w:tc>
-        <w:tc>
-          <w:tcPr>
-            <w:tcW w:w="5627" w:type="dxa"/>
+            <w:tcW w:w="2550" w:type="dxa"/>
+          </w:tcPr>
+          <w:p>
+            <w:pPr>
+              <w:rPr>
+                <w:sz w:val="24"/>
+                <w:szCs w:val="24"/>
+                <w:lang w:bidi="ar-EG"/>
+              </w:rPr>
+            </w:pPr>
+          </w:p>
+        </w:tc>
+        <w:tc>
+          <w:tcPr>
+            <w:tcW w:w="2550" w:type="dxa"/>
+          </w:tcPr>
+          <w:p>
+            <w:pPr>
+              <w:rPr>
+                <w:sz w:val="24"/>
+                <w:szCs w:val="24"/>
+                <w:lang w:bidi="ar-EG"/>
+              </w:rPr>
+            </w:pPr>
+            <w:r>
+              <w:rPr>
+                <w:sz w:val="24"/>
+                <w:szCs w:val="24"/>
+                <w:lang w:bidi="ar-EG"/>
+              </w:rPr>
+              <w:t>61</w:t>
+            </w:r>
+          </w:p>
+        </w:tc>
+        <w:tc>
+          <w:tcPr>
+            <w:tcW w:w="3130" w:type="dxa"/>
           </w:tcPr>
           <w:p>
             <w:pPr>
@@ -1902,7 +2814,7 @@
         </w:trPr>
         <w:tc>
           <w:tcPr>
-            <w:tcW w:w="1654" w:type="dxa"/>
+            <w:tcW w:w="1120" w:type="dxa"/>
           </w:tcPr>
           <w:p>
             <w:pPr>
@@ -1924,21 +2836,43 @@
         </w:tc>
         <w:tc>
           <w:tcPr>
-            <w:tcW w:w="2471" w:type="dxa"/>
-          </w:tcPr>
-          <w:p>
-            <w:pPr>
-              <w:rPr>
-                <w:sz w:val="24"/>
-                <w:szCs w:val="24"/>
-                <w:lang w:bidi="ar-EG"/>
-              </w:rPr>
-            </w:pPr>
-          </w:p>
-        </w:tc>
-        <w:tc>
-          <w:tcPr>
-            <w:tcW w:w="5627" w:type="dxa"/>
+            <w:tcW w:w="2550" w:type="dxa"/>
+          </w:tcPr>
+          <w:p>
+            <w:pPr>
+              <w:rPr>
+                <w:sz w:val="24"/>
+                <w:szCs w:val="24"/>
+                <w:lang w:bidi="ar-EG"/>
+              </w:rPr>
+            </w:pPr>
+          </w:p>
+        </w:tc>
+        <w:tc>
+          <w:tcPr>
+            <w:tcW w:w="2550" w:type="dxa"/>
+          </w:tcPr>
+          <w:p>
+            <w:pPr>
+              <w:rPr>
+                <w:sz w:val="24"/>
+                <w:szCs w:val="24"/>
+                <w:lang w:bidi="ar-EG"/>
+              </w:rPr>
+            </w:pPr>
+            <w:r>
+              <w:rPr>
+                <w:sz w:val="24"/>
+                <w:szCs w:val="24"/>
+                <w:lang w:bidi="ar-EG"/>
+              </w:rPr>
+              <w:t>62</w:t>
+            </w:r>
+          </w:p>
+        </w:tc>
+        <w:tc>
+          <w:tcPr>
+            <w:tcW w:w="3130" w:type="dxa"/>
           </w:tcPr>
           <w:p>
             <w:pPr>
@@ -1957,7 +2891,7 @@
         </w:trPr>
         <w:tc>
           <w:tcPr>
-            <w:tcW w:w="1654" w:type="dxa"/>
+            <w:tcW w:w="1120" w:type="dxa"/>
           </w:tcPr>
           <w:p>
             <w:pPr>
@@ -1979,21 +2913,43 @@
         </w:tc>
         <w:tc>
           <w:tcPr>
-            <w:tcW w:w="2471" w:type="dxa"/>
-          </w:tcPr>
-          <w:p>
-            <w:pPr>
-              <w:rPr>
-                <w:sz w:val="24"/>
-                <w:szCs w:val="24"/>
-                <w:lang w:bidi="ar-EG"/>
-              </w:rPr>
-            </w:pPr>
-          </w:p>
-        </w:tc>
-        <w:tc>
-          <w:tcPr>
-            <w:tcW w:w="5627" w:type="dxa"/>
+            <w:tcW w:w="2550" w:type="dxa"/>
+          </w:tcPr>
+          <w:p>
+            <w:pPr>
+              <w:rPr>
+                <w:sz w:val="24"/>
+                <w:szCs w:val="24"/>
+                <w:lang w:bidi="ar-EG"/>
+              </w:rPr>
+            </w:pPr>
+          </w:p>
+        </w:tc>
+        <w:tc>
+          <w:tcPr>
+            <w:tcW w:w="2550" w:type="dxa"/>
+          </w:tcPr>
+          <w:p>
+            <w:pPr>
+              <w:rPr>
+                <w:sz w:val="24"/>
+                <w:szCs w:val="24"/>
+                <w:lang w:bidi="ar-EG"/>
+              </w:rPr>
+            </w:pPr>
+            <w:r>
+              <w:rPr>
+                <w:sz w:val="24"/>
+                <w:szCs w:val="24"/>
+                <w:lang w:bidi="ar-EG"/>
+              </w:rPr>
+              <w:t>63</w:t>
+            </w:r>
+          </w:p>
+        </w:tc>
+        <w:tc>
+          <w:tcPr>
+            <w:tcW w:w="3130" w:type="dxa"/>
           </w:tcPr>
           <w:p>
             <w:pPr>
@@ -2012,7 +2968,7 @@
         </w:trPr>
         <w:tc>
           <w:tcPr>
-            <w:tcW w:w="1654" w:type="dxa"/>
+            <w:tcW w:w="1120" w:type="dxa"/>
           </w:tcPr>
           <w:p>
             <w:pPr>
@@ -2034,571 +2990,43 @@
         </w:tc>
         <w:tc>
           <w:tcPr>
-            <w:tcW w:w="2471" w:type="dxa"/>
-          </w:tcPr>
-          <w:p>
-            <w:pPr>
-              <w:rPr>
-                <w:sz w:val="24"/>
-                <w:szCs w:val="24"/>
-                <w:lang w:bidi="ar-EG"/>
-              </w:rPr>
-            </w:pPr>
-          </w:p>
-        </w:tc>
-        <w:tc>
-          <w:tcPr>
-            <w:tcW w:w="5627" w:type="dxa"/>
-          </w:tcPr>
-          <w:p>
-            <w:pPr>
-              <w:rPr>
-                <w:sz w:val="24"/>
-                <w:szCs w:val="24"/>
-                <w:lang w:bidi="ar-EG"/>
-              </w:rPr>
-            </w:pPr>
-          </w:p>
-        </w:tc>
-      </w:tr>
-      <w:tr>
-        <w:trPr>
-          <w:trHeight w:val="342"/>
-        </w:trPr>
-        <w:tc>
-          <w:tcPr>
-            <w:tcW w:w="1654" w:type="dxa"/>
-          </w:tcPr>
-          <w:p>
-            <w:pPr>
-              <w:rPr>
-                <w:sz w:val="24"/>
-                <w:szCs w:val="24"/>
-                <w:lang w:bidi="ar-EG"/>
-              </w:rPr>
-            </w:pPr>
-            <w:r>
-              <w:rPr>
-                <w:sz w:val="24"/>
-                <w:szCs w:val="24"/>
-                <w:lang w:bidi="ar-EG"/>
-              </w:rPr>
-              <w:t>46</w:t>
-            </w:r>
-          </w:p>
-        </w:tc>
-        <w:tc>
-          <w:tcPr>
-            <w:tcW w:w="2471" w:type="dxa"/>
-          </w:tcPr>
-          <w:p>
-            <w:pPr>
-              <w:rPr>
-                <w:sz w:val="24"/>
-                <w:szCs w:val="24"/>
-                <w:lang w:bidi="ar-EG"/>
-              </w:rPr>
-            </w:pPr>
-          </w:p>
-        </w:tc>
-        <w:tc>
-          <w:tcPr>
-            <w:tcW w:w="5627" w:type="dxa"/>
-          </w:tcPr>
-          <w:p>
-            <w:pPr>
-              <w:rPr>
-                <w:sz w:val="24"/>
-                <w:szCs w:val="24"/>
-                <w:lang w:bidi="ar-EG"/>
-              </w:rPr>
-            </w:pPr>
-          </w:p>
-        </w:tc>
-      </w:tr>
-      <w:tr>
-        <w:trPr>
-          <w:trHeight w:val="342"/>
-        </w:trPr>
-        <w:tc>
-          <w:tcPr>
-            <w:tcW w:w="1654" w:type="dxa"/>
-          </w:tcPr>
-          <w:p>
-            <w:pPr>
-              <w:rPr>
-                <w:sz w:val="24"/>
-                <w:szCs w:val="24"/>
-                <w:lang w:bidi="ar-EG"/>
-              </w:rPr>
-            </w:pPr>
-            <w:r>
-              <w:rPr>
-                <w:sz w:val="24"/>
-                <w:szCs w:val="24"/>
-                <w:lang w:bidi="ar-EG"/>
-              </w:rPr>
-              <w:t>47</w:t>
-            </w:r>
-          </w:p>
-        </w:tc>
-        <w:tc>
-          <w:tcPr>
-            <w:tcW w:w="2471" w:type="dxa"/>
-          </w:tcPr>
-          <w:p>
-            <w:pPr>
-              <w:rPr>
-                <w:sz w:val="24"/>
-                <w:szCs w:val="24"/>
-                <w:lang w:bidi="ar-EG"/>
-              </w:rPr>
-            </w:pPr>
-          </w:p>
-        </w:tc>
-        <w:tc>
-          <w:tcPr>
-            <w:tcW w:w="5627" w:type="dxa"/>
-          </w:tcPr>
-          <w:p>
-            <w:pPr>
-              <w:rPr>
-                <w:sz w:val="24"/>
-                <w:szCs w:val="24"/>
-                <w:lang w:bidi="ar-EG"/>
-              </w:rPr>
-            </w:pPr>
-          </w:p>
-        </w:tc>
-      </w:tr>
-      <w:tr>
-        <w:trPr>
-          <w:trHeight w:val="342"/>
-        </w:trPr>
-        <w:tc>
-          <w:tcPr>
-            <w:tcW w:w="1654" w:type="dxa"/>
-          </w:tcPr>
-          <w:p>
-            <w:pPr>
-              <w:rPr>
-                <w:sz w:val="24"/>
-                <w:szCs w:val="24"/>
-                <w:lang w:bidi="ar-EG"/>
-              </w:rPr>
-            </w:pPr>
-            <w:r>
-              <w:rPr>
-                <w:sz w:val="24"/>
-                <w:szCs w:val="24"/>
-                <w:lang w:bidi="ar-EG"/>
-              </w:rPr>
-              <w:t>48</w:t>
-            </w:r>
-          </w:p>
-        </w:tc>
-        <w:tc>
-          <w:tcPr>
-            <w:tcW w:w="2471" w:type="dxa"/>
-          </w:tcPr>
-          <w:p>
-            <w:pPr>
-              <w:rPr>
-                <w:sz w:val="24"/>
-                <w:szCs w:val="24"/>
-                <w:lang w:bidi="ar-EG"/>
-              </w:rPr>
-            </w:pPr>
-          </w:p>
-        </w:tc>
-        <w:tc>
-          <w:tcPr>
-            <w:tcW w:w="5627" w:type="dxa"/>
-          </w:tcPr>
-          <w:p>
-            <w:pPr>
-              <w:rPr>
-                <w:sz w:val="24"/>
-                <w:szCs w:val="24"/>
-                <w:lang w:bidi="ar-EG"/>
-              </w:rPr>
-            </w:pPr>
-          </w:p>
-        </w:tc>
-      </w:tr>
-      <w:tr>
-        <w:trPr>
-          <w:trHeight w:val="342"/>
-        </w:trPr>
-        <w:tc>
-          <w:tcPr>
-            <w:tcW w:w="1654" w:type="dxa"/>
-          </w:tcPr>
-          <w:p>
-            <w:pPr>
-              <w:rPr>
-                <w:sz w:val="24"/>
-                <w:szCs w:val="24"/>
-                <w:lang w:bidi="ar-EG"/>
-              </w:rPr>
-            </w:pPr>
-            <w:r>
-              <w:rPr>
-                <w:sz w:val="24"/>
-                <w:szCs w:val="24"/>
-                <w:lang w:bidi="ar-EG"/>
-              </w:rPr>
-              <w:t>49</w:t>
-            </w:r>
-          </w:p>
-        </w:tc>
-        <w:tc>
-          <w:tcPr>
-            <w:tcW w:w="2471" w:type="dxa"/>
-          </w:tcPr>
-          <w:p>
-            <w:pPr>
-              <w:rPr>
-                <w:sz w:val="24"/>
-                <w:szCs w:val="24"/>
-                <w:lang w:bidi="ar-EG"/>
-              </w:rPr>
-            </w:pPr>
-          </w:p>
-        </w:tc>
-        <w:tc>
-          <w:tcPr>
-            <w:tcW w:w="5627" w:type="dxa"/>
-          </w:tcPr>
-          <w:p>
-            <w:pPr>
-              <w:rPr>
-                <w:sz w:val="24"/>
-                <w:szCs w:val="24"/>
-                <w:lang w:bidi="ar-EG"/>
-              </w:rPr>
-            </w:pPr>
-          </w:p>
-        </w:tc>
-      </w:tr>
-      <w:tr>
-        <w:trPr>
-          <w:trHeight w:val="342"/>
-        </w:trPr>
-        <w:tc>
-          <w:tcPr>
-            <w:tcW w:w="1654" w:type="dxa"/>
-          </w:tcPr>
-          <w:p>
-            <w:pPr>
-              <w:rPr>
-                <w:sz w:val="24"/>
-                <w:szCs w:val="24"/>
-                <w:lang w:bidi="ar-EG"/>
-              </w:rPr>
-            </w:pPr>
-            <w:r>
-              <w:rPr>
-                <w:sz w:val="24"/>
-                <w:szCs w:val="24"/>
-                <w:lang w:bidi="ar-EG"/>
-              </w:rPr>
-              <w:t>50</w:t>
-            </w:r>
-          </w:p>
-        </w:tc>
-        <w:tc>
-          <w:tcPr>
-            <w:tcW w:w="2471" w:type="dxa"/>
-          </w:tcPr>
-          <w:p>
-            <w:pPr>
-              <w:rPr>
-                <w:sz w:val="24"/>
-                <w:szCs w:val="24"/>
-                <w:lang w:bidi="ar-EG"/>
-              </w:rPr>
-            </w:pPr>
-          </w:p>
-        </w:tc>
-        <w:tc>
-          <w:tcPr>
-            <w:tcW w:w="5627" w:type="dxa"/>
-          </w:tcPr>
-          <w:p>
-            <w:pPr>
-              <w:rPr>
-                <w:sz w:val="24"/>
-                <w:szCs w:val="24"/>
-                <w:lang w:bidi="ar-EG"/>
-              </w:rPr>
-            </w:pPr>
-          </w:p>
-        </w:tc>
-      </w:tr>
-      <w:tr>
-        <w:trPr>
-          <w:trHeight w:val="342"/>
-        </w:trPr>
-        <w:tc>
-          <w:tcPr>
-            <w:tcW w:w="1654" w:type="dxa"/>
-          </w:tcPr>
-          <w:p>
-            <w:pPr>
-              <w:rPr>
-                <w:sz w:val="24"/>
-                <w:szCs w:val="24"/>
-                <w:lang w:bidi="ar-EG"/>
-              </w:rPr>
-            </w:pPr>
-            <w:r>
-              <w:rPr>
-                <w:sz w:val="24"/>
-                <w:szCs w:val="24"/>
-                <w:lang w:bidi="ar-EG"/>
-              </w:rPr>
-              <w:t>51</w:t>
-            </w:r>
-          </w:p>
-        </w:tc>
-        <w:tc>
-          <w:tcPr>
-            <w:tcW w:w="2471" w:type="dxa"/>
-          </w:tcPr>
-          <w:p>
-            <w:pPr>
-              <w:rPr>
-                <w:sz w:val="24"/>
-                <w:szCs w:val="24"/>
-                <w:lang w:bidi="ar-EG"/>
-              </w:rPr>
-            </w:pPr>
-          </w:p>
-        </w:tc>
-        <w:tc>
-          <w:tcPr>
-            <w:tcW w:w="5627" w:type="dxa"/>
-          </w:tcPr>
-          <w:p>
-            <w:pPr>
-              <w:rPr>
-                <w:sz w:val="24"/>
-                <w:szCs w:val="24"/>
-                <w:lang w:bidi="ar-EG"/>
-              </w:rPr>
-            </w:pPr>
-          </w:p>
-        </w:tc>
-      </w:tr>
-      <w:tr>
-        <w:trPr>
-          <w:trHeight w:val="342"/>
-        </w:trPr>
-        <w:tc>
-          <w:tcPr>
-            <w:tcW w:w="1654" w:type="dxa"/>
-          </w:tcPr>
-          <w:p>
-            <w:pPr>
-              <w:rPr>
-                <w:sz w:val="24"/>
-                <w:szCs w:val="24"/>
-                <w:lang w:bidi="ar-EG"/>
-              </w:rPr>
-            </w:pPr>
-            <w:r>
-              <w:rPr>
-                <w:sz w:val="24"/>
-                <w:szCs w:val="24"/>
-                <w:lang w:bidi="ar-EG"/>
-              </w:rPr>
-              <w:t>52</w:t>
-            </w:r>
-          </w:p>
-        </w:tc>
-        <w:tc>
-          <w:tcPr>
-            <w:tcW w:w="2471" w:type="dxa"/>
-          </w:tcPr>
-          <w:p>
-            <w:pPr>
-              <w:rPr>
-                <w:sz w:val="24"/>
-                <w:szCs w:val="24"/>
-                <w:lang w:bidi="ar-EG"/>
-              </w:rPr>
-            </w:pPr>
-          </w:p>
-        </w:tc>
-        <w:tc>
-          <w:tcPr>
-            <w:tcW w:w="5627" w:type="dxa"/>
-          </w:tcPr>
-          <w:p>
-            <w:pPr>
-              <w:rPr>
-                <w:sz w:val="24"/>
-                <w:szCs w:val="24"/>
-                <w:lang w:bidi="ar-EG"/>
-              </w:rPr>
-            </w:pPr>
-          </w:p>
-        </w:tc>
-      </w:tr>
-      <w:tr>
-        <w:trPr>
-          <w:trHeight w:val="342"/>
-        </w:trPr>
-        <w:tc>
-          <w:tcPr>
-            <w:tcW w:w="1654" w:type="dxa"/>
-          </w:tcPr>
-          <w:p>
-            <w:pPr>
-              <w:rPr>
-                <w:sz w:val="24"/>
-                <w:szCs w:val="24"/>
-                <w:lang w:bidi="ar-EG"/>
-              </w:rPr>
-            </w:pPr>
-            <w:r>
-              <w:rPr>
-                <w:sz w:val="24"/>
-                <w:szCs w:val="24"/>
-                <w:lang w:bidi="ar-EG"/>
-              </w:rPr>
-              <w:t>53</w:t>
-            </w:r>
-          </w:p>
-        </w:tc>
-        <w:tc>
-          <w:tcPr>
-            <w:tcW w:w="2471" w:type="dxa"/>
-          </w:tcPr>
-          <w:p>
-            <w:pPr>
-              <w:rPr>
-                <w:sz w:val="24"/>
-                <w:szCs w:val="24"/>
-                <w:lang w:bidi="ar-EG"/>
-              </w:rPr>
-            </w:pPr>
-          </w:p>
-        </w:tc>
-        <w:tc>
-          <w:tcPr>
-            <w:tcW w:w="5627" w:type="dxa"/>
-          </w:tcPr>
-          <w:p>
-            <w:pPr>
-              <w:rPr>
-                <w:sz w:val="24"/>
-                <w:szCs w:val="24"/>
-                <w:lang w:bidi="ar-EG"/>
-              </w:rPr>
-            </w:pPr>
-          </w:p>
-        </w:tc>
-      </w:tr>
-      <w:tr>
-        <w:trPr>
-          <w:trHeight w:val="342"/>
-        </w:trPr>
-        <w:tc>
-          <w:tcPr>
-            <w:tcW w:w="1654" w:type="dxa"/>
-          </w:tcPr>
-          <w:p>
-            <w:pPr>
-              <w:rPr>
-                <w:sz w:val="24"/>
-                <w:szCs w:val="24"/>
-                <w:lang w:bidi="ar-EG"/>
-              </w:rPr>
-            </w:pPr>
-            <w:r>
-              <w:rPr>
-                <w:sz w:val="24"/>
-                <w:szCs w:val="24"/>
-                <w:lang w:bidi="ar-EG"/>
-              </w:rPr>
-              <w:t>54</w:t>
-            </w:r>
-          </w:p>
-        </w:tc>
-        <w:tc>
-          <w:tcPr>
-            <w:tcW w:w="2471" w:type="dxa"/>
-          </w:tcPr>
-          <w:p>
-            <w:pPr>
-              <w:rPr>
-                <w:sz w:val="24"/>
-                <w:szCs w:val="24"/>
-                <w:lang w:bidi="ar-EG"/>
-              </w:rPr>
-            </w:pPr>
-          </w:p>
-        </w:tc>
-        <w:tc>
-          <w:tcPr>
-            <w:tcW w:w="5627" w:type="dxa"/>
-          </w:tcPr>
-          <w:p>
-            <w:pPr>
-              <w:rPr>
-                <w:sz w:val="24"/>
-                <w:szCs w:val="24"/>
-                <w:lang w:bidi="ar-EG"/>
-              </w:rPr>
-            </w:pPr>
-          </w:p>
-        </w:tc>
-      </w:tr>
-      <w:tr>
-        <w:trPr>
-          <w:trHeight w:val="342"/>
-        </w:trPr>
-        <w:tc>
-          <w:tcPr>
-            <w:tcW w:w="1654" w:type="dxa"/>
-          </w:tcPr>
-          <w:p>
-            <w:pPr>
-              <w:rPr>
-                <w:sz w:val="24"/>
-                <w:szCs w:val="24"/>
-                <w:lang w:bidi="ar-EG"/>
-              </w:rPr>
-            </w:pPr>
-            <w:r>
-              <w:rPr>
-                <w:sz w:val="24"/>
-                <w:szCs w:val="24"/>
-                <w:lang w:bidi="ar-EG"/>
-              </w:rPr>
-              <w:t>55</w:t>
-            </w:r>
-          </w:p>
-        </w:tc>
-        <w:tc>
-          <w:tcPr>
-            <w:tcW w:w="2471" w:type="dxa"/>
-          </w:tcPr>
-          <w:p>
-            <w:pPr>
-              <w:rPr>
-                <w:sz w:val="24"/>
-                <w:szCs w:val="24"/>
-                <w:lang w:bidi="ar-EG"/>
-              </w:rPr>
-            </w:pPr>
-          </w:p>
-        </w:tc>
-        <w:tc>
-          <w:tcPr>
-            <w:tcW w:w="5627" w:type="dxa"/>
+            <w:tcW w:w="2550" w:type="dxa"/>
+          </w:tcPr>
+          <w:p>
+            <w:pPr>
+              <w:rPr>
+                <w:sz w:val="24"/>
+                <w:szCs w:val="24"/>
+                <w:lang w:bidi="ar-EG"/>
+              </w:rPr>
+            </w:pPr>
+          </w:p>
+        </w:tc>
+        <w:tc>
+          <w:tcPr>
+            <w:tcW w:w="2550" w:type="dxa"/>
+          </w:tcPr>
+          <w:p>
+            <w:pPr>
+              <w:rPr>
+                <w:sz w:val="24"/>
+                <w:szCs w:val="24"/>
+                <w:lang w:bidi="ar-EG"/>
+              </w:rPr>
+            </w:pPr>
+            <w:r>
+              <w:rPr>
+                <w:sz w:val="24"/>
+                <w:szCs w:val="24"/>
+                <w:lang w:bidi="ar-EG"/>
+              </w:rPr>
+              <w:t>64</w:t>
+            </w:r>
+          </w:p>
+        </w:tc>
+        <w:tc>
+          <w:tcPr>
+            <w:tcW w:w="3130" w:type="dxa"/>
           </w:tcPr>
           <w:p>
             <w:pPr>
@@ -2637,7 +3065,6 @@
           <w:szCs w:val="24"/>
           <w:lang w:bidi="ar-EG"/>
         </w:rPr>
-        <w:lastRenderedPageBreak/>
         <w:t>Comment:</w:t>
       </w:r>
     </w:p>
@@ -2736,6 +3163,7 @@
           <w:szCs w:val="24"/>
           <w:lang w:bidi="ar-EG"/>
         </w:rPr>
+        <w:lastRenderedPageBreak/>
         <w:t>And keys of large size such as 512 or 1024 are secure</w:t>
       </w:r>
       <w:r>
@@ -2754,116 +3182,6 @@
         </w:rPr>
         <w:t>to use if the message will not be useful after days.</w:t>
       </w:r>
-    </w:p>
-    <w:p>
-      <w:pPr>
-        <w:spacing w:line="240" w:lineRule="auto"/>
-        <w:rPr>
-          <w:sz w:val="24"/>
-          <w:szCs w:val="24"/>
-          <w:lang w:bidi="ar-EG"/>
-        </w:rPr>
-      </w:pPr>
-    </w:p>
-    <w:p>
-      <w:pPr>
-        <w:spacing w:line="240" w:lineRule="auto"/>
-        <w:rPr>
-          <w:sz w:val="24"/>
-          <w:szCs w:val="24"/>
-          <w:lang w:bidi="ar-EG"/>
-        </w:rPr>
-      </w:pPr>
-    </w:p>
-    <w:p>
-      <w:pPr>
-        <w:spacing w:line="240" w:lineRule="auto"/>
-        <w:rPr>
-          <w:sz w:val="24"/>
-          <w:szCs w:val="24"/>
-          <w:lang w:bidi="ar-EG"/>
-        </w:rPr>
-      </w:pPr>
-    </w:p>
-    <w:p>
-      <w:pPr>
-        <w:spacing w:line="240" w:lineRule="auto"/>
-        <w:rPr>
-          <w:sz w:val="24"/>
-          <w:szCs w:val="24"/>
-          <w:lang w:bidi="ar-EG"/>
-        </w:rPr>
-      </w:pPr>
-    </w:p>
-    <w:p>
-      <w:pPr>
-        <w:spacing w:line="240" w:lineRule="auto"/>
-        <w:rPr>
-          <w:sz w:val="24"/>
-          <w:szCs w:val="24"/>
-          <w:lang w:bidi="ar-EG"/>
-        </w:rPr>
-      </w:pPr>
-    </w:p>
-    <w:p>
-      <w:pPr>
-        <w:spacing w:line="240" w:lineRule="auto"/>
-        <w:rPr>
-          <w:sz w:val="24"/>
-          <w:szCs w:val="24"/>
-          <w:lang w:bidi="ar-EG"/>
-        </w:rPr>
-      </w:pPr>
-    </w:p>
-    <w:p>
-      <w:pPr>
-        <w:spacing w:line="240" w:lineRule="auto"/>
-        <w:rPr>
-          <w:sz w:val="24"/>
-          <w:szCs w:val="24"/>
-          <w:lang w:bidi="ar-EG"/>
-        </w:rPr>
-      </w:pPr>
-    </w:p>
-    <w:p>
-      <w:pPr>
-        <w:spacing w:line="240" w:lineRule="auto"/>
-        <w:rPr>
-          <w:sz w:val="24"/>
-          <w:szCs w:val="24"/>
-          <w:lang w:bidi="ar-EG"/>
-        </w:rPr>
-      </w:pPr>
-    </w:p>
-    <w:p>
-      <w:pPr>
-        <w:spacing w:line="240" w:lineRule="auto"/>
-        <w:rPr>
-          <w:sz w:val="24"/>
-          <w:szCs w:val="24"/>
-          <w:lang w:bidi="ar-EG"/>
-        </w:rPr>
-      </w:pPr>
-    </w:p>
-    <w:p>
-      <w:pPr>
-        <w:spacing w:line="240" w:lineRule="auto"/>
-        <w:rPr>
-          <w:sz w:val="24"/>
-          <w:szCs w:val="24"/>
-          <w:lang w:bidi="ar-EG"/>
-        </w:rPr>
-      </w:pPr>
-    </w:p>
-    <w:p>
-      <w:pPr>
-        <w:spacing w:line="240" w:lineRule="auto"/>
-        <w:rPr>
-          <w:sz w:val="24"/>
-          <w:szCs w:val="24"/>
-          <w:lang w:bidi="ar-EG"/>
-        </w:rPr>
-      </w:pPr>
     </w:p>
     <w:p>
       <w:pPr>
@@ -3284,7 +3602,7 @@
   <w:style w:type="paragraph" w:default="1" w:styleId="Normal">
     <w:name w:val="Normal"/>
     <w:qFormat/>
-    <w:rsid w:val="00691D48"/>
+    <w:rsid w:val="0004116F"/>
   </w:style>
   <w:style w:type="character" w:default="1" w:styleId="DefaultParagraphFont">
     <w:name w:val="Default Paragraph Font"/>

</xml_diff>